<commit_message>
Mostly finished with the deliverable report
</commit_message>
<xml_diff>
--- a/Deliverable 2 Report.docx
+++ b/Deliverable 2 Report.docx
@@ -27,77 +27,629 @@
       <w:r>
         <w:t>MaintainabilityIndexTest</w:t>
       </w:r>
+    </w:p>
+    <w:p>
+      <w:proofErr w:type="spellStart"/>
+      <w:r>
+        <w:t>Shrunga</w:t>
+      </w:r>
+      <w:proofErr w:type="spellEnd"/>
+      <w:r>
+        <w:t xml:space="preserve"> </w:t>
+      </w:r>
+      <w:proofErr w:type="spellStart"/>
+      <w:r>
+        <w:t>Malavalli</w:t>
+      </w:r>
+      <w:proofErr w:type="spellEnd"/>
+      <w:r>
+        <w:t xml:space="preserve"> –</w:t>
+      </w:r>
+      <w:r>
+        <w:t xml:space="preserve"> </w:t>
+      </w:r>
+      <w:proofErr w:type="spellStart"/>
+      <w:r>
+        <w:t>LoopingStatementCounterTest</w:t>
+      </w:r>
+      <w:proofErr w:type="spellEnd"/>
+    </w:p>
+    <w:p>
+      <w:r>
+        <w:t xml:space="preserve">Linh Nguyen – </w:t>
+      </w:r>
+      <w:proofErr w:type="spellStart"/>
+      <w:r>
+        <w:t>MethodCounterTest</w:t>
+      </w:r>
+      <w:proofErr w:type="spellEnd"/>
+      <w:r>
+        <w:t xml:space="preserve">, </w:t>
+      </w:r>
+      <w:proofErr w:type="spellStart"/>
+      <w:r>
+        <w:t>MethodCounterIntegrationTest</w:t>
+      </w:r>
+      <w:proofErr w:type="spellEnd"/>
+      <w:r>
+        <w:t xml:space="preserve">, </w:t>
+      </w:r>
+      <w:proofErr w:type="spellStart"/>
+      <w:r>
+        <w:t>LoopingCounterIntegrationTest</w:t>
+      </w:r>
+      <w:proofErr w:type="spellEnd"/>
+    </w:p>
+    <w:p>
+      <w:r>
+        <w:t xml:space="preserve">Carly Ott – </w:t>
+      </w:r>
+      <w:proofErr w:type="spellStart"/>
+      <w:r>
+        <w:t>HalsteadMetricsTest</w:t>
+      </w:r>
+      <w:proofErr w:type="spellEnd"/>
+    </w:p>
+    <w:p>
+      <w:r>
+        <w:t xml:space="preserve">Kimi Phan – </w:t>
+      </w:r>
+      <w:proofErr w:type="spellStart"/>
+      <w:r>
+        <w:t>CastCounterTest</w:t>
+      </w:r>
+      <w:proofErr w:type="spellEnd"/>
+      <w:r>
+        <w:t xml:space="preserve">, </w:t>
+      </w:r>
+      <w:proofErr w:type="spellStart"/>
+      <w:r>
+        <w:t>ExpressionCounterTest</w:t>
+      </w:r>
+      <w:proofErr w:type="spellEnd"/>
+      <w:r>
+        <w:t xml:space="preserve">, </w:t>
+      </w:r>
+      <w:proofErr w:type="spellStart"/>
+      <w:r>
+        <w:t>CastCounterIntegrationTest</w:t>
+      </w:r>
+      <w:proofErr w:type="spellEnd"/>
+      <w:r>
+        <w:t xml:space="preserve">, </w:t>
+      </w:r>
+      <w:proofErr w:type="spellStart"/>
+      <w:r>
+        <w:t>ExpressionCounterIntegrationTest</w:t>
+      </w:r>
+      <w:proofErr w:type="spellEnd"/>
+    </w:p>
+    <w:p>
+      <w:r>
+        <w:t xml:space="preserve">Kayla Rhodes – </w:t>
+      </w:r>
+      <w:proofErr w:type="spellStart"/>
+      <w:r>
+        <w:t>CommentCounterTest</w:t>
+      </w:r>
+      <w:proofErr w:type="spellEnd"/>
+      <w:r>
+        <w:t xml:space="preserve">, </w:t>
+      </w:r>
+      <w:proofErr w:type="spellStart"/>
+      <w:r>
+        <w:t>VariableCounterTest</w:t>
+      </w:r>
+      <w:proofErr w:type="spellEnd"/>
+      <w:r>
+        <w:t xml:space="preserve">, </w:t>
+      </w:r>
+      <w:proofErr w:type="spellStart"/>
+      <w:r>
+        <w:t>DriverCode</w:t>
+      </w:r>
+      <w:proofErr w:type="spellEnd"/>
+      <w:r>
+        <w:t xml:space="preserve"> for integration tests, </w:t>
+      </w:r>
+      <w:proofErr w:type="spellStart"/>
+      <w:r>
+        <w:t>CommentCounterIntegrationTest</w:t>
+      </w:r>
+      <w:proofErr w:type="spellEnd"/>
+      <w:r>
+        <w:t xml:space="preserve">, </w:t>
+      </w:r>
+      <w:proofErr w:type="spellStart"/>
+      <w:r>
+        <w:t>VariableCounterIntegrationTest</w:t>
+      </w:r>
+      <w:proofErr w:type="spellEnd"/>
+    </w:p>
+    <w:p>
+      <w:pPr>
+        <w:rPr>
+          <w:b/>
+        </w:rPr>
+      </w:pPr>
+      <w:r>
+        <w:rPr>
+          <w:b/>
+        </w:rPr>
+        <w:t xml:space="preserve">Testing Framework and Strategy </w:t>
+      </w:r>
+    </w:p>
+    <w:p>
+      <w:r>
+        <w:t>The testing framework that we chose was top down integration test</w:t>
+      </w:r>
+      <w:r>
+        <w:t xml:space="preserve">ing. </w:t>
+      </w:r>
+    </w:p>
+    <w:p>
+      <w:pPr>
+        <w:spacing w:after="0" w:line="240" w:lineRule="auto"/>
+        <w:jc w:val="center"/>
+        <w:rPr>
+          <w:rFonts w:eastAsia="Times New Roman"/>
+        </w:rPr>
+      </w:pPr>
+      <w:r>
+        <w:rPr>
+          <w:rFonts w:eastAsia="Times New Roman"/>
+        </w:rPr>
+        <w:fldChar w:fldCharType="begin"/>
+      </w:r>
+      <w:r>
+        <w:rPr>
+          <w:rFonts w:eastAsia="Times New Roman"/>
+        </w:rPr>
+        <w:instrText xml:space="preserve"> INCLUDEPICTURE "/var/folders/n7/49njtz8970v3zxyxzx4wj27w0000gn/T/com.microsoft.Word/WebArchiveCopyPasteTempFiles/0443838d-6da3-483d-8c7c-1f0f4706a9f4.png" \* MERGEFORMATINET </w:instrText>
+      </w:r>
+      <w:r>
+        <w:rPr>
+          <w:rFonts w:eastAsia="Times New Roman"/>
+        </w:rPr>
+        <w:fldChar w:fldCharType="separate"/>
+      </w:r>
+      <w:r>
+        <w:rPr>
+          <w:rFonts w:eastAsia="Times New Roman"/>
+          <w:noProof/>
+        </w:rPr>
+        <w:drawing>
+          <wp:inline distT="0" distB="0" distL="0" distR="0" wp14:anchorId="628FA89C" wp14:editId="551B78E0">
+            <wp:extent cx="3529229" cy="1686187"/>
+            <wp:effectExtent l="0" t="0" r="1905" b="3175"/>
+            <wp:docPr id="1" name="Picture 1" descr="Image result for top down integration testing pictures"/>
+            <wp:cNvGraphicFramePr>
+              <a:graphicFrameLocks xmlns:a="http://schemas.openxmlformats.org/drawingml/2006/main" noChangeAspect="1"/>
+            </wp:cNvGraphicFramePr>
+            <a:graphic xmlns:a="http://schemas.openxmlformats.org/drawingml/2006/main">
+              <a:graphicData uri="http://schemas.openxmlformats.org/drawingml/2006/picture">
+                <pic:pic xmlns:pic="http://schemas.openxmlformats.org/drawingml/2006/picture">
+                  <pic:nvPicPr>
+                    <pic:cNvPr id="0" name="Picture 1" descr="Image result for top down integration testing pictures"/>
+                    <pic:cNvPicPr>
+                      <a:picLocks noChangeAspect="1" noChangeArrowheads="1"/>
+                    </pic:cNvPicPr>
+                  </pic:nvPicPr>
+                  <pic:blipFill>
+                    <a:blip r:embed="rId5">
+                      <a:extLst>
+                        <a:ext uri="{28A0092B-C50C-407E-A947-70E740481C1C}">
+                          <a14:useLocalDpi xmlns:a14="http://schemas.microsoft.com/office/drawing/2010/main" val="0"/>
+                        </a:ext>
+                      </a:extLst>
+                    </a:blip>
+                    <a:srcRect/>
+                    <a:stretch>
+                      <a:fillRect/>
+                    </a:stretch>
+                  </pic:blipFill>
+                  <pic:spPr bwMode="auto">
+                    <a:xfrm>
+                      <a:off x="0" y="0"/>
+                      <a:ext cx="3546441" cy="1694410"/>
+                    </a:xfrm>
+                    <a:prstGeom prst="rect">
+                      <a:avLst/>
+                    </a:prstGeom>
+                    <a:noFill/>
+                    <a:ln>
+                      <a:noFill/>
+                    </a:ln>
+                  </pic:spPr>
+                </pic:pic>
+              </a:graphicData>
+            </a:graphic>
+          </wp:inline>
+        </w:drawing>
+      </w:r>
+      <w:r>
+        <w:rPr>
+          <w:rFonts w:eastAsia="Times New Roman"/>
+        </w:rPr>
+        <w:fldChar w:fldCharType="end"/>
+      </w:r>
+    </w:p>
+    <w:p>
+      <w:r>
+        <w:t xml:space="preserve">We picked this testing process as it seemed the most reasonable </w:t>
+      </w:r>
+      <w:r>
+        <w:t xml:space="preserve">for testing this project. </w:t>
+      </w:r>
+      <w:r>
+        <w:t xml:space="preserve">In the second deliverable, we started </w:t>
+      </w:r>
+      <w:r>
+        <w:t xml:space="preserve">first test the overall code and started testing individual components of our code. The order that we tested </w:t>
+      </w:r>
+      <w:r>
+        <w:t>our components</w:t>
+      </w:r>
+      <w:r>
+        <w:t xml:space="preserve"> depended on if other </w:t>
+      </w:r>
+      <w:r>
+        <w:t>components</w:t>
+      </w:r>
+      <w:r>
+        <w:t xml:space="preserve"> </w:t>
+      </w:r>
+      <w:r>
+        <w:t xml:space="preserve">depends on it. </w:t>
+      </w:r>
+      <w:r>
+        <w:t xml:space="preserve">For </w:t>
+      </w:r>
+      <w:r>
+        <w:t>example,</w:t>
+      </w:r>
+      <w:r>
+        <w:t xml:space="preserve"> the Halstead metrics depends on the expression </w:t>
+      </w:r>
+      <w:proofErr w:type="gramStart"/>
+      <w:r>
+        <w:t>counter</w:t>
+      </w:r>
+      <w:proofErr w:type="gramEnd"/>
+      <w:r>
+        <w:t xml:space="preserve"> so we would test the expression counter before we would test the Halstead metrics. </w:t>
+      </w:r>
+    </w:p>
+    <w:p>
+      <w:pPr>
+        <w:pStyle w:val="NormalWeb"/>
+        <w:spacing w:before="0" w:beforeAutospacing="0" w:after="0" w:afterAutospacing="0"/>
+        <w:rPr>
+          <w:b/>
+          <w:color w:val="000000"/>
+        </w:rPr>
+      </w:pPr>
+      <w:r>
+        <w:rPr>
+          <w:b/>
+          <w:color w:val="000000"/>
+        </w:rPr>
+        <w:t>Bugs discovered during un</w:t>
+      </w:r>
+      <w:r>
+        <w:rPr>
+          <w:b/>
+          <w:color w:val="000000"/>
+        </w:rPr>
+        <w:t xml:space="preserve"> </w:t>
+      </w:r>
+      <w:r>
+        <w:rPr>
+          <w:b/>
+          <w:color w:val="000000"/>
+        </w:rPr>
+        <w:t xml:space="preserve">Bugs discovered during unit testing: </w:t>
+      </w:r>
+    </w:p>
+    <w:p>
+      <w:pPr>
+        <w:spacing w:after="0" w:line="240" w:lineRule="auto"/>
+        <w:rPr>
+          <w:rFonts w:eastAsia="Times New Roman"/>
+          <w:color w:val="000000"/>
+        </w:rPr>
+      </w:pPr>
+      <w:proofErr w:type="spellStart"/>
+      <w:r>
+        <w:rPr>
+          <w:rFonts w:eastAsia="Times New Roman"/>
+          <w:color w:val="000000"/>
+        </w:rPr>
+        <w:t>MaintainabilityIndex</w:t>
+      </w:r>
+      <w:proofErr w:type="spellEnd"/>
+    </w:p>
+    <w:p>
+      <w:pPr>
+        <w:numPr>
+          <w:ilvl w:val="0"/>
+          <w:numId w:val="3"/>
+        </w:numPr>
+        <w:spacing w:after="0" w:line="240" w:lineRule="auto"/>
+        <w:textAlignment w:val="baseline"/>
+        <w:rPr>
+          <w:rFonts w:eastAsia="Times New Roman"/>
+          <w:color w:val="000000"/>
+        </w:rPr>
+      </w:pPr>
+      <w:r>
+        <w:rPr>
+          <w:rFonts w:eastAsia="Times New Roman"/>
+          <w:color w:val="000000"/>
+        </w:rPr>
+        <w:t xml:space="preserve">In </w:t>
+      </w:r>
+      <w:proofErr w:type="spellStart"/>
+      <w:proofErr w:type="gramStart"/>
+      <w:r>
+        <w:rPr>
+          <w:rFonts w:eastAsia="Times New Roman"/>
+          <w:color w:val="000000"/>
+        </w:rPr>
+        <w:t>setMaintainabilityIndex</w:t>
+      </w:r>
+      <w:proofErr w:type="spellEnd"/>
+      <w:r>
+        <w:rPr>
+          <w:rFonts w:eastAsia="Times New Roman"/>
+          <w:color w:val="000000"/>
+        </w:rPr>
+        <w:t>(</w:t>
+      </w:r>
+      <w:proofErr w:type="gramEnd"/>
+      <w:r>
+        <w:rPr>
+          <w:rFonts w:eastAsia="Times New Roman"/>
+          <w:color w:val="000000"/>
+        </w:rPr>
+        <w:t>), required casting double when getting cm.</w:t>
+      </w:r>
+    </w:p>
+    <w:p>
+      <w:pPr>
+        <w:numPr>
+          <w:ilvl w:val="0"/>
+          <w:numId w:val="3"/>
+        </w:numPr>
+        <w:spacing w:after="0" w:line="240" w:lineRule="auto"/>
+        <w:textAlignment w:val="baseline"/>
+        <w:rPr>
+          <w:rFonts w:eastAsia="Times New Roman"/>
+          <w:color w:val="000000"/>
+        </w:rPr>
+      </w:pPr>
+      <w:r>
+        <w:rPr>
+          <w:rFonts w:eastAsia="Times New Roman"/>
+          <w:color w:val="000000"/>
+        </w:rPr>
+        <w:t xml:space="preserve">Removed “final” from </w:t>
+      </w:r>
+      <w:proofErr w:type="spellStart"/>
+      <w:proofErr w:type="gramStart"/>
+      <w:r>
+        <w:rPr>
+          <w:rFonts w:eastAsia="Times New Roman"/>
+          <w:color w:val="000000"/>
+        </w:rPr>
+        <w:t>getRequiredTokens</w:t>
+      </w:r>
+      <w:proofErr w:type="spellEnd"/>
+      <w:r>
+        <w:rPr>
+          <w:rFonts w:eastAsia="Times New Roman"/>
+          <w:color w:val="000000"/>
+        </w:rPr>
+        <w:t>(</w:t>
+      </w:r>
+      <w:proofErr w:type="gramEnd"/>
+      <w:r>
+        <w:rPr>
+          <w:rFonts w:eastAsia="Times New Roman"/>
+          <w:color w:val="000000"/>
+        </w:rPr>
+        <w:t xml:space="preserve">) in </w:t>
+      </w:r>
+      <w:proofErr w:type="spellStart"/>
+      <w:r>
+        <w:rPr>
+          <w:rFonts w:eastAsia="Times New Roman"/>
+          <w:color w:val="000000"/>
+        </w:rPr>
+        <w:t>MaintainabilityIndex</w:t>
+      </w:r>
+      <w:proofErr w:type="spellEnd"/>
+      <w:r>
+        <w:rPr>
+          <w:rFonts w:eastAsia="Times New Roman"/>
+          <w:color w:val="000000"/>
+        </w:rPr>
+        <w:t xml:space="preserve">, </w:t>
+      </w:r>
+      <w:proofErr w:type="spellStart"/>
+      <w:r>
+        <w:rPr>
+          <w:rFonts w:eastAsia="Times New Roman"/>
+          <w:color w:val="000000"/>
+        </w:rPr>
+        <w:t>CyclomaticComplexity</w:t>
+      </w:r>
+      <w:proofErr w:type="spellEnd"/>
+      <w:r>
+        <w:rPr>
+          <w:rFonts w:eastAsia="Times New Roman"/>
+          <w:color w:val="000000"/>
+        </w:rPr>
+        <w:t xml:space="preserve">, and </w:t>
+      </w:r>
+      <w:proofErr w:type="spellStart"/>
+      <w:r>
+        <w:rPr>
+          <w:rFonts w:eastAsia="Times New Roman"/>
+          <w:color w:val="000000"/>
+        </w:rPr>
+        <w:t>ExecutableStatementCount</w:t>
+      </w:r>
+      <w:proofErr w:type="spellEnd"/>
+      <w:r>
+        <w:rPr>
+          <w:rFonts w:eastAsia="Times New Roman"/>
+          <w:color w:val="000000"/>
+        </w:rPr>
+        <w:t xml:space="preserve"> because it was causing issues to </w:t>
+      </w:r>
+      <w:proofErr w:type="spellStart"/>
+      <w:r>
+        <w:rPr>
+          <w:rFonts w:eastAsia="Times New Roman"/>
+          <w:color w:val="000000"/>
+        </w:rPr>
+        <w:t>JUint</w:t>
+      </w:r>
+      <w:proofErr w:type="spellEnd"/>
+      <w:r>
+        <w:rPr>
+          <w:rFonts w:eastAsia="Times New Roman"/>
+          <w:color w:val="000000"/>
+        </w:rPr>
+        <w:t>.</w:t>
+      </w:r>
+    </w:p>
+    <w:p>
+      <w:pPr>
+        <w:spacing w:after="0" w:line="240" w:lineRule="auto"/>
+        <w:rPr>
+          <w:rFonts w:eastAsia="Times New Roman"/>
+          <w:color w:val="000000"/>
+        </w:rPr>
+      </w:pPr>
+      <w:proofErr w:type="spellStart"/>
+      <w:r>
+        <w:rPr>
+          <w:rFonts w:eastAsia="Times New Roman"/>
+          <w:color w:val="000000"/>
+        </w:rPr>
+        <w:t>ExpressionCounter</w:t>
+      </w:r>
+      <w:proofErr w:type="spellEnd"/>
+    </w:p>
+    <w:p>
+      <w:pPr>
+        <w:numPr>
+          <w:ilvl w:val="0"/>
+          <w:numId w:val="4"/>
+        </w:numPr>
+        <w:spacing w:after="0" w:line="240" w:lineRule="auto"/>
+        <w:textAlignment w:val="baseline"/>
+        <w:rPr>
+          <w:rFonts w:eastAsia="Times New Roman"/>
+          <w:color w:val="000000"/>
+        </w:rPr>
+      </w:pPr>
+      <w:r>
+        <w:rPr>
+          <w:rFonts w:eastAsia="Times New Roman"/>
+          <w:color w:val="000000"/>
+        </w:rPr>
+        <w:t xml:space="preserve">While testing the </w:t>
+      </w:r>
+      <w:proofErr w:type="spellStart"/>
+      <w:r>
+        <w:rPr>
+          <w:rFonts w:eastAsia="Times New Roman"/>
+          <w:color w:val="000000"/>
+        </w:rPr>
+        <w:t>expressionCounter</w:t>
+      </w:r>
+      <w:proofErr w:type="spellEnd"/>
+      <w:r>
+        <w:rPr>
+          <w:rFonts w:eastAsia="Times New Roman"/>
+          <w:color w:val="000000"/>
+        </w:rPr>
+        <w:t xml:space="preserve"> I found out that I had the token LE was in my program twice, so when I was testing each token the </w:t>
+      </w:r>
+      <w:proofErr w:type="spellStart"/>
+      <w:r>
+        <w:rPr>
+          <w:rFonts w:eastAsia="Times New Roman"/>
+          <w:color w:val="000000"/>
+        </w:rPr>
+        <w:t>uniqueOperators</w:t>
+      </w:r>
+      <w:proofErr w:type="spellEnd"/>
+      <w:r>
+        <w:rPr>
+          <w:rFonts w:eastAsia="Times New Roman"/>
+          <w:color w:val="000000"/>
+        </w:rPr>
+        <w:t xml:space="preserve"> was not incrementing correctly. </w:t>
+      </w:r>
+    </w:p>
+    <w:p>
+      <w:pPr>
+        <w:numPr>
+          <w:ilvl w:val="0"/>
+          <w:numId w:val="4"/>
+        </w:numPr>
+        <w:spacing w:after="0" w:line="240" w:lineRule="auto"/>
+        <w:textAlignment w:val="baseline"/>
+        <w:rPr>
+          <w:rFonts w:eastAsia="Times New Roman"/>
+          <w:color w:val="000000"/>
+        </w:rPr>
+      </w:pPr>
+      <w:r>
+        <w:rPr>
+          <w:rFonts w:eastAsia="Times New Roman"/>
+          <w:color w:val="000000"/>
+        </w:rPr>
+        <w:t>I also found out that I was missing the operator STAR.</w:t>
+      </w:r>
+    </w:p>
+    <w:p>
+      <w:pPr>
+        <w:spacing w:after="0" w:line="240" w:lineRule="auto"/>
+        <w:rPr>
+          <w:rFonts w:eastAsia="Times New Roman"/>
+          <w:color w:val="000000"/>
+        </w:rPr>
+      </w:pPr>
+    </w:p>
+    <w:p>
+      <w:pPr>
+        <w:spacing w:after="0" w:line="240" w:lineRule="auto"/>
+        <w:rPr>
+          <w:rFonts w:eastAsia="Times New Roman"/>
+          <w:b/>
+          <w:color w:val="000000"/>
+        </w:rPr>
+      </w:pPr>
+      <w:r>
+        <w:rPr>
+          <w:rFonts w:eastAsia="Times New Roman"/>
+          <w:b/>
+          <w:color w:val="000000"/>
+        </w:rPr>
+        <w:t>Bugs discovered during integration testing:</w:t>
+      </w:r>
+    </w:p>
+    <w:p>
+      <w:r>
+        <w:t>There were no bugs found during integration testing.</w:t>
+      </w:r>
       <w:bookmarkStart w:id="0" w:name="_GoBack"/>
       <w:bookmarkEnd w:id="0"/>
-    </w:p>
-    <w:p>
-      <w:r>
-        <w:t>Shrunga Malavalli –</w:t>
-      </w:r>
-      <w:r>
-        <w:t xml:space="preserve"> </w:t>
-      </w:r>
-      <w:proofErr w:type="spellStart"/>
-      <w:r>
-        <w:t>LoopingStatementCounterTest</w:t>
-      </w:r>
-      <w:proofErr w:type="spellEnd"/>
-    </w:p>
-    <w:p>
-      <w:r>
-        <w:t xml:space="preserve">Linh Nguyen – </w:t>
-      </w:r>
-      <w:proofErr w:type="spellStart"/>
-      <w:r>
-        <w:t>MethodCounterTest</w:t>
-      </w:r>
-      <w:proofErr w:type="spellEnd"/>
-    </w:p>
-    <w:p>
-      <w:r>
-        <w:t xml:space="preserve">Carly Ott – </w:t>
-      </w:r>
-      <w:proofErr w:type="spellStart"/>
-      <w:r>
-        <w:t>HalsteadMetricsTest</w:t>
-      </w:r>
-      <w:proofErr w:type="spellEnd"/>
-    </w:p>
-    <w:p>
-      <w:r>
-        <w:t xml:space="preserve">Kimi Phan – </w:t>
-      </w:r>
-      <w:proofErr w:type="spellStart"/>
-      <w:r>
-        <w:t>CastCounterTest</w:t>
-      </w:r>
-      <w:proofErr w:type="spellEnd"/>
-      <w:r>
-        <w:t xml:space="preserve">, </w:t>
-      </w:r>
-      <w:proofErr w:type="spellStart"/>
-      <w:r>
-        <w:t>ExpressionCounterTest</w:t>
-      </w:r>
-      <w:proofErr w:type="spellEnd"/>
-    </w:p>
-    <w:p>
-      <w:r>
-        <w:t xml:space="preserve">Kayla Rhodes – </w:t>
-      </w:r>
-      <w:proofErr w:type="spellStart"/>
-      <w:r>
-        <w:t>CommentCounterTest</w:t>
-      </w:r>
-      <w:proofErr w:type="spellEnd"/>
-      <w:r>
-        <w:t xml:space="preserve">, </w:t>
-      </w:r>
-      <w:proofErr w:type="spellStart"/>
-      <w:r>
-        <w:t>VariableCounterTest</w:t>
-      </w:r>
-      <w:proofErr w:type="spellEnd"/>
     </w:p>
     <w:p>
       <w:pPr>
@@ -236,6 +788,923 @@
     </w:sectPr>
   </w:body>
 </w:document>
+</file>
+
+<file path=word/numbering.xml><?xml version="1.0" encoding="utf-8"?>
+<w:numbering xmlns:wpc="http://schemas.microsoft.com/office/word/2010/wordprocessingCanvas" xmlns:cx="http://schemas.microsoft.com/office/drawing/2014/chartex" xmlns:cx1="http://schemas.microsoft.com/office/drawing/2015/9/8/chartex" xmlns:cx2="http://schemas.microsoft.com/office/drawing/2015/10/21/chartex" xmlns:cx3="http://schemas.microsoft.com/office/drawing/2016/5/9/chartex" xmlns:cx4="http://schemas.microsoft.com/office/drawing/2016/5/10/chartex" xmlns:cx5="http://schemas.microsoft.com/office/drawing/2016/5/11/chartex" xmlns:cx6="http://schemas.microsoft.com/office/drawing/2016/5/12/chartex" xmlns:cx7="http://schemas.microsoft.com/office/drawing/2016/5/13/chartex" xmlns:cx8="http://schemas.microsoft.com/office/drawing/2016/5/14/chartex" xmlns:mc="http://schemas.openxmlformats.org/markup-compatibility/2006" xmlns:aink="http://schemas.microsoft.com/office/drawing/2016/ink" xmlns:am3d="http://schemas.microsoft.com/office/drawing/2017/model3d" xmlns:o="urn:schemas-microsoft-com:office:office" xmlns:r="http://schemas.openxmlformats.org/officeDocument/2006/relationships" xmlns:m="http://schemas.openxmlformats.org/officeDocument/2006/math" xmlns:v="urn:schemas-microsoft-com:vml" xmlns:wp14="http://schemas.microsoft.com/office/word/2010/wordprocessingDrawing" xmlns:wp="http://schemas.openxmlformats.org/drawingml/2006/wordprocessingDrawing" xmlns:w10="urn:schemas-microsoft-com:office:word" xmlns:w="http://schemas.openxmlformats.org/wordprocessingml/2006/main" xmlns:w14="http://schemas.microsoft.com/office/word/2010/wordml" xmlns:w15="http://schemas.microsoft.com/office/word/2012/wordml" xmlns:w16cid="http://schemas.microsoft.com/office/word/2016/wordml/cid" xmlns:w16se="http://schemas.microsoft.com/office/word/2015/wordml/symex" xmlns:wpg="http://schemas.microsoft.com/office/word/2010/wordprocessingGroup" xmlns:wpi="http://schemas.microsoft.com/office/word/2010/wordprocessingInk" xmlns:wne="http://schemas.microsoft.com/office/word/2006/wordml" xmlns:wps="http://schemas.microsoft.com/office/word/2010/wordprocessingShape" mc:Ignorable="w14 w15 w16se w16cid wp14">
+  <w:abstractNum w:abstractNumId="0" w15:restartNumberingAfterBreak="0">
+    <w:nsid w:val="05FD7BC6"/>
+    <w:multiLevelType w:val="multilevel"/>
+    <w:tmpl w:val="6C5808E0"/>
+    <w:lvl w:ilvl="0">
+      <w:start w:val="1"/>
+      <w:numFmt w:val="bullet"/>
+      <w:lvlText w:val=""/>
+      <w:lvlJc w:val="left"/>
+      <w:pPr>
+        <w:tabs>
+          <w:tab w:val="num" w:pos="720"/>
+        </w:tabs>
+        <w:ind w:left="720" w:hanging="360"/>
+      </w:pPr>
+      <w:rPr>
+        <w:rFonts w:ascii="Symbol" w:hAnsi="Symbol" w:hint="default"/>
+        <w:sz w:val="20"/>
+      </w:rPr>
+    </w:lvl>
+    <w:lvl w:ilvl="1" w:tentative="1">
+      <w:start w:val="1"/>
+      <w:numFmt w:val="bullet"/>
+      <w:lvlText w:val="o"/>
+      <w:lvlJc w:val="left"/>
+      <w:pPr>
+        <w:tabs>
+          <w:tab w:val="num" w:pos="1440"/>
+        </w:tabs>
+        <w:ind w:left="1440" w:hanging="360"/>
+      </w:pPr>
+      <w:rPr>
+        <w:rFonts w:ascii="Courier New" w:hAnsi="Courier New" w:hint="default"/>
+        <w:sz w:val="20"/>
+      </w:rPr>
+    </w:lvl>
+    <w:lvl w:ilvl="2" w:tentative="1">
+      <w:start w:val="1"/>
+      <w:numFmt w:val="bullet"/>
+      <w:lvlText w:val=""/>
+      <w:lvlJc w:val="left"/>
+      <w:pPr>
+        <w:tabs>
+          <w:tab w:val="num" w:pos="2160"/>
+        </w:tabs>
+        <w:ind w:left="2160" w:hanging="360"/>
+      </w:pPr>
+      <w:rPr>
+        <w:rFonts w:ascii="Wingdings" w:hAnsi="Wingdings" w:hint="default"/>
+        <w:sz w:val="20"/>
+      </w:rPr>
+    </w:lvl>
+    <w:lvl w:ilvl="3" w:tentative="1">
+      <w:start w:val="1"/>
+      <w:numFmt w:val="bullet"/>
+      <w:lvlText w:val=""/>
+      <w:lvlJc w:val="left"/>
+      <w:pPr>
+        <w:tabs>
+          <w:tab w:val="num" w:pos="2880"/>
+        </w:tabs>
+        <w:ind w:left="2880" w:hanging="360"/>
+      </w:pPr>
+      <w:rPr>
+        <w:rFonts w:ascii="Wingdings" w:hAnsi="Wingdings" w:hint="default"/>
+        <w:sz w:val="20"/>
+      </w:rPr>
+    </w:lvl>
+    <w:lvl w:ilvl="4" w:tentative="1">
+      <w:start w:val="1"/>
+      <w:numFmt w:val="bullet"/>
+      <w:lvlText w:val=""/>
+      <w:lvlJc w:val="left"/>
+      <w:pPr>
+        <w:tabs>
+          <w:tab w:val="num" w:pos="3600"/>
+        </w:tabs>
+        <w:ind w:left="3600" w:hanging="360"/>
+      </w:pPr>
+      <w:rPr>
+        <w:rFonts w:ascii="Wingdings" w:hAnsi="Wingdings" w:hint="default"/>
+        <w:sz w:val="20"/>
+      </w:rPr>
+    </w:lvl>
+    <w:lvl w:ilvl="5" w:tentative="1">
+      <w:start w:val="1"/>
+      <w:numFmt w:val="bullet"/>
+      <w:lvlText w:val=""/>
+      <w:lvlJc w:val="left"/>
+      <w:pPr>
+        <w:tabs>
+          <w:tab w:val="num" w:pos="4320"/>
+        </w:tabs>
+        <w:ind w:left="4320" w:hanging="360"/>
+      </w:pPr>
+      <w:rPr>
+        <w:rFonts w:ascii="Wingdings" w:hAnsi="Wingdings" w:hint="default"/>
+        <w:sz w:val="20"/>
+      </w:rPr>
+    </w:lvl>
+    <w:lvl w:ilvl="6" w:tentative="1">
+      <w:start w:val="1"/>
+      <w:numFmt w:val="bullet"/>
+      <w:lvlText w:val=""/>
+      <w:lvlJc w:val="left"/>
+      <w:pPr>
+        <w:tabs>
+          <w:tab w:val="num" w:pos="5040"/>
+        </w:tabs>
+        <w:ind w:left="5040" w:hanging="360"/>
+      </w:pPr>
+      <w:rPr>
+        <w:rFonts w:ascii="Wingdings" w:hAnsi="Wingdings" w:hint="default"/>
+        <w:sz w:val="20"/>
+      </w:rPr>
+    </w:lvl>
+    <w:lvl w:ilvl="7" w:tentative="1">
+      <w:start w:val="1"/>
+      <w:numFmt w:val="bullet"/>
+      <w:lvlText w:val=""/>
+      <w:lvlJc w:val="left"/>
+      <w:pPr>
+        <w:tabs>
+          <w:tab w:val="num" w:pos="5760"/>
+        </w:tabs>
+        <w:ind w:left="5760" w:hanging="360"/>
+      </w:pPr>
+      <w:rPr>
+        <w:rFonts w:ascii="Wingdings" w:hAnsi="Wingdings" w:hint="default"/>
+        <w:sz w:val="20"/>
+      </w:rPr>
+    </w:lvl>
+    <w:lvl w:ilvl="8" w:tentative="1">
+      <w:start w:val="1"/>
+      <w:numFmt w:val="bullet"/>
+      <w:lvlText w:val=""/>
+      <w:lvlJc w:val="left"/>
+      <w:pPr>
+        <w:tabs>
+          <w:tab w:val="num" w:pos="6480"/>
+        </w:tabs>
+        <w:ind w:left="6480" w:hanging="360"/>
+      </w:pPr>
+      <w:rPr>
+        <w:rFonts w:ascii="Wingdings" w:hAnsi="Wingdings" w:hint="default"/>
+        <w:sz w:val="20"/>
+      </w:rPr>
+    </w:lvl>
+  </w:abstractNum>
+  <w:abstractNum w:abstractNumId="1" w15:restartNumberingAfterBreak="0">
+    <w:nsid w:val="1EEF652A"/>
+    <w:multiLevelType w:val="multilevel"/>
+    <w:tmpl w:val="786E8C3A"/>
+    <w:lvl w:ilvl="0">
+      <w:start w:val="1"/>
+      <w:numFmt w:val="bullet"/>
+      <w:lvlText w:val=""/>
+      <w:lvlJc w:val="left"/>
+      <w:pPr>
+        <w:tabs>
+          <w:tab w:val="num" w:pos="720"/>
+        </w:tabs>
+        <w:ind w:left="720" w:hanging="360"/>
+      </w:pPr>
+      <w:rPr>
+        <w:rFonts w:ascii="Symbol" w:hAnsi="Symbol" w:hint="default"/>
+        <w:sz w:val="20"/>
+      </w:rPr>
+    </w:lvl>
+    <w:lvl w:ilvl="1" w:tentative="1">
+      <w:start w:val="1"/>
+      <w:numFmt w:val="bullet"/>
+      <w:lvlText w:val="o"/>
+      <w:lvlJc w:val="left"/>
+      <w:pPr>
+        <w:tabs>
+          <w:tab w:val="num" w:pos="1440"/>
+        </w:tabs>
+        <w:ind w:left="1440" w:hanging="360"/>
+      </w:pPr>
+      <w:rPr>
+        <w:rFonts w:ascii="Courier New" w:hAnsi="Courier New" w:hint="default"/>
+        <w:sz w:val="20"/>
+      </w:rPr>
+    </w:lvl>
+    <w:lvl w:ilvl="2" w:tentative="1">
+      <w:start w:val="1"/>
+      <w:numFmt w:val="bullet"/>
+      <w:lvlText w:val=""/>
+      <w:lvlJc w:val="left"/>
+      <w:pPr>
+        <w:tabs>
+          <w:tab w:val="num" w:pos="2160"/>
+        </w:tabs>
+        <w:ind w:left="2160" w:hanging="360"/>
+      </w:pPr>
+      <w:rPr>
+        <w:rFonts w:ascii="Wingdings" w:hAnsi="Wingdings" w:hint="default"/>
+        <w:sz w:val="20"/>
+      </w:rPr>
+    </w:lvl>
+    <w:lvl w:ilvl="3" w:tentative="1">
+      <w:start w:val="1"/>
+      <w:numFmt w:val="bullet"/>
+      <w:lvlText w:val=""/>
+      <w:lvlJc w:val="left"/>
+      <w:pPr>
+        <w:tabs>
+          <w:tab w:val="num" w:pos="2880"/>
+        </w:tabs>
+        <w:ind w:left="2880" w:hanging="360"/>
+      </w:pPr>
+      <w:rPr>
+        <w:rFonts w:ascii="Wingdings" w:hAnsi="Wingdings" w:hint="default"/>
+        <w:sz w:val="20"/>
+      </w:rPr>
+    </w:lvl>
+    <w:lvl w:ilvl="4" w:tentative="1">
+      <w:start w:val="1"/>
+      <w:numFmt w:val="bullet"/>
+      <w:lvlText w:val=""/>
+      <w:lvlJc w:val="left"/>
+      <w:pPr>
+        <w:tabs>
+          <w:tab w:val="num" w:pos="3600"/>
+        </w:tabs>
+        <w:ind w:left="3600" w:hanging="360"/>
+      </w:pPr>
+      <w:rPr>
+        <w:rFonts w:ascii="Wingdings" w:hAnsi="Wingdings" w:hint="default"/>
+        <w:sz w:val="20"/>
+      </w:rPr>
+    </w:lvl>
+    <w:lvl w:ilvl="5" w:tentative="1">
+      <w:start w:val="1"/>
+      <w:numFmt w:val="bullet"/>
+      <w:lvlText w:val=""/>
+      <w:lvlJc w:val="left"/>
+      <w:pPr>
+        <w:tabs>
+          <w:tab w:val="num" w:pos="4320"/>
+        </w:tabs>
+        <w:ind w:left="4320" w:hanging="360"/>
+      </w:pPr>
+      <w:rPr>
+        <w:rFonts w:ascii="Wingdings" w:hAnsi="Wingdings" w:hint="default"/>
+        <w:sz w:val="20"/>
+      </w:rPr>
+    </w:lvl>
+    <w:lvl w:ilvl="6" w:tentative="1">
+      <w:start w:val="1"/>
+      <w:numFmt w:val="bullet"/>
+      <w:lvlText w:val=""/>
+      <w:lvlJc w:val="left"/>
+      <w:pPr>
+        <w:tabs>
+          <w:tab w:val="num" w:pos="5040"/>
+        </w:tabs>
+        <w:ind w:left="5040" w:hanging="360"/>
+      </w:pPr>
+      <w:rPr>
+        <w:rFonts w:ascii="Wingdings" w:hAnsi="Wingdings" w:hint="default"/>
+        <w:sz w:val="20"/>
+      </w:rPr>
+    </w:lvl>
+    <w:lvl w:ilvl="7" w:tentative="1">
+      <w:start w:val="1"/>
+      <w:numFmt w:val="bullet"/>
+      <w:lvlText w:val=""/>
+      <w:lvlJc w:val="left"/>
+      <w:pPr>
+        <w:tabs>
+          <w:tab w:val="num" w:pos="5760"/>
+        </w:tabs>
+        <w:ind w:left="5760" w:hanging="360"/>
+      </w:pPr>
+      <w:rPr>
+        <w:rFonts w:ascii="Wingdings" w:hAnsi="Wingdings" w:hint="default"/>
+        <w:sz w:val="20"/>
+      </w:rPr>
+    </w:lvl>
+    <w:lvl w:ilvl="8" w:tentative="1">
+      <w:start w:val="1"/>
+      <w:numFmt w:val="bullet"/>
+      <w:lvlText w:val=""/>
+      <w:lvlJc w:val="left"/>
+      <w:pPr>
+        <w:tabs>
+          <w:tab w:val="num" w:pos="6480"/>
+        </w:tabs>
+        <w:ind w:left="6480" w:hanging="360"/>
+      </w:pPr>
+      <w:rPr>
+        <w:rFonts w:ascii="Wingdings" w:hAnsi="Wingdings" w:hint="default"/>
+        <w:sz w:val="20"/>
+      </w:rPr>
+    </w:lvl>
+  </w:abstractNum>
+  <w:abstractNum w:abstractNumId="2" w15:restartNumberingAfterBreak="0">
+    <w:nsid w:val="22F720CC"/>
+    <w:multiLevelType w:val="multilevel"/>
+    <w:tmpl w:val="E46E13F6"/>
+    <w:lvl w:ilvl="0">
+      <w:start w:val="1"/>
+      <w:numFmt w:val="bullet"/>
+      <w:lvlText w:val=""/>
+      <w:lvlJc w:val="left"/>
+      <w:pPr>
+        <w:tabs>
+          <w:tab w:val="num" w:pos="720"/>
+        </w:tabs>
+        <w:ind w:left="720" w:hanging="360"/>
+      </w:pPr>
+      <w:rPr>
+        <w:rFonts w:ascii="Symbol" w:hAnsi="Symbol" w:hint="default"/>
+        <w:sz w:val="20"/>
+      </w:rPr>
+    </w:lvl>
+    <w:lvl w:ilvl="1" w:tentative="1">
+      <w:start w:val="1"/>
+      <w:numFmt w:val="bullet"/>
+      <w:lvlText w:val="o"/>
+      <w:lvlJc w:val="left"/>
+      <w:pPr>
+        <w:tabs>
+          <w:tab w:val="num" w:pos="1440"/>
+        </w:tabs>
+        <w:ind w:left="1440" w:hanging="360"/>
+      </w:pPr>
+      <w:rPr>
+        <w:rFonts w:ascii="Courier New" w:hAnsi="Courier New" w:hint="default"/>
+        <w:sz w:val="20"/>
+      </w:rPr>
+    </w:lvl>
+    <w:lvl w:ilvl="2" w:tentative="1">
+      <w:start w:val="1"/>
+      <w:numFmt w:val="bullet"/>
+      <w:lvlText w:val=""/>
+      <w:lvlJc w:val="left"/>
+      <w:pPr>
+        <w:tabs>
+          <w:tab w:val="num" w:pos="2160"/>
+        </w:tabs>
+        <w:ind w:left="2160" w:hanging="360"/>
+      </w:pPr>
+      <w:rPr>
+        <w:rFonts w:ascii="Wingdings" w:hAnsi="Wingdings" w:hint="default"/>
+        <w:sz w:val="20"/>
+      </w:rPr>
+    </w:lvl>
+    <w:lvl w:ilvl="3" w:tentative="1">
+      <w:start w:val="1"/>
+      <w:numFmt w:val="bullet"/>
+      <w:lvlText w:val=""/>
+      <w:lvlJc w:val="left"/>
+      <w:pPr>
+        <w:tabs>
+          <w:tab w:val="num" w:pos="2880"/>
+        </w:tabs>
+        <w:ind w:left="2880" w:hanging="360"/>
+      </w:pPr>
+      <w:rPr>
+        <w:rFonts w:ascii="Wingdings" w:hAnsi="Wingdings" w:hint="default"/>
+        <w:sz w:val="20"/>
+      </w:rPr>
+    </w:lvl>
+    <w:lvl w:ilvl="4" w:tentative="1">
+      <w:start w:val="1"/>
+      <w:numFmt w:val="bullet"/>
+      <w:lvlText w:val=""/>
+      <w:lvlJc w:val="left"/>
+      <w:pPr>
+        <w:tabs>
+          <w:tab w:val="num" w:pos="3600"/>
+        </w:tabs>
+        <w:ind w:left="3600" w:hanging="360"/>
+      </w:pPr>
+      <w:rPr>
+        <w:rFonts w:ascii="Wingdings" w:hAnsi="Wingdings" w:hint="default"/>
+        <w:sz w:val="20"/>
+      </w:rPr>
+    </w:lvl>
+    <w:lvl w:ilvl="5" w:tentative="1">
+      <w:start w:val="1"/>
+      <w:numFmt w:val="bullet"/>
+      <w:lvlText w:val=""/>
+      <w:lvlJc w:val="left"/>
+      <w:pPr>
+        <w:tabs>
+          <w:tab w:val="num" w:pos="4320"/>
+        </w:tabs>
+        <w:ind w:left="4320" w:hanging="360"/>
+      </w:pPr>
+      <w:rPr>
+        <w:rFonts w:ascii="Wingdings" w:hAnsi="Wingdings" w:hint="default"/>
+        <w:sz w:val="20"/>
+      </w:rPr>
+    </w:lvl>
+    <w:lvl w:ilvl="6" w:tentative="1">
+      <w:start w:val="1"/>
+      <w:numFmt w:val="bullet"/>
+      <w:lvlText w:val=""/>
+      <w:lvlJc w:val="left"/>
+      <w:pPr>
+        <w:tabs>
+          <w:tab w:val="num" w:pos="5040"/>
+        </w:tabs>
+        <w:ind w:left="5040" w:hanging="360"/>
+      </w:pPr>
+      <w:rPr>
+        <w:rFonts w:ascii="Wingdings" w:hAnsi="Wingdings" w:hint="default"/>
+        <w:sz w:val="20"/>
+      </w:rPr>
+    </w:lvl>
+    <w:lvl w:ilvl="7" w:tentative="1">
+      <w:start w:val="1"/>
+      <w:numFmt w:val="bullet"/>
+      <w:lvlText w:val=""/>
+      <w:lvlJc w:val="left"/>
+      <w:pPr>
+        <w:tabs>
+          <w:tab w:val="num" w:pos="5760"/>
+        </w:tabs>
+        <w:ind w:left="5760" w:hanging="360"/>
+      </w:pPr>
+      <w:rPr>
+        <w:rFonts w:ascii="Wingdings" w:hAnsi="Wingdings" w:hint="default"/>
+        <w:sz w:val="20"/>
+      </w:rPr>
+    </w:lvl>
+    <w:lvl w:ilvl="8" w:tentative="1">
+      <w:start w:val="1"/>
+      <w:numFmt w:val="bullet"/>
+      <w:lvlText w:val=""/>
+      <w:lvlJc w:val="left"/>
+      <w:pPr>
+        <w:tabs>
+          <w:tab w:val="num" w:pos="6480"/>
+        </w:tabs>
+        <w:ind w:left="6480" w:hanging="360"/>
+      </w:pPr>
+      <w:rPr>
+        <w:rFonts w:ascii="Wingdings" w:hAnsi="Wingdings" w:hint="default"/>
+        <w:sz w:val="20"/>
+      </w:rPr>
+    </w:lvl>
+  </w:abstractNum>
+  <w:abstractNum w:abstractNumId="3" w15:restartNumberingAfterBreak="0">
+    <w:nsid w:val="4D02078A"/>
+    <w:multiLevelType w:val="multilevel"/>
+    <w:tmpl w:val="C2142120"/>
+    <w:lvl w:ilvl="0">
+      <w:start w:val="1"/>
+      <w:numFmt w:val="bullet"/>
+      <w:lvlText w:val=""/>
+      <w:lvlJc w:val="left"/>
+      <w:pPr>
+        <w:tabs>
+          <w:tab w:val="num" w:pos="720"/>
+        </w:tabs>
+        <w:ind w:left="720" w:hanging="360"/>
+      </w:pPr>
+      <w:rPr>
+        <w:rFonts w:ascii="Symbol" w:hAnsi="Symbol" w:hint="default"/>
+        <w:sz w:val="20"/>
+      </w:rPr>
+    </w:lvl>
+    <w:lvl w:ilvl="1" w:tentative="1">
+      <w:start w:val="1"/>
+      <w:numFmt w:val="bullet"/>
+      <w:lvlText w:val="o"/>
+      <w:lvlJc w:val="left"/>
+      <w:pPr>
+        <w:tabs>
+          <w:tab w:val="num" w:pos="1440"/>
+        </w:tabs>
+        <w:ind w:left="1440" w:hanging="360"/>
+      </w:pPr>
+      <w:rPr>
+        <w:rFonts w:ascii="Courier New" w:hAnsi="Courier New" w:hint="default"/>
+        <w:sz w:val="20"/>
+      </w:rPr>
+    </w:lvl>
+    <w:lvl w:ilvl="2" w:tentative="1">
+      <w:start w:val="1"/>
+      <w:numFmt w:val="bullet"/>
+      <w:lvlText w:val=""/>
+      <w:lvlJc w:val="left"/>
+      <w:pPr>
+        <w:tabs>
+          <w:tab w:val="num" w:pos="2160"/>
+        </w:tabs>
+        <w:ind w:left="2160" w:hanging="360"/>
+      </w:pPr>
+      <w:rPr>
+        <w:rFonts w:ascii="Wingdings" w:hAnsi="Wingdings" w:hint="default"/>
+        <w:sz w:val="20"/>
+      </w:rPr>
+    </w:lvl>
+    <w:lvl w:ilvl="3" w:tentative="1">
+      <w:start w:val="1"/>
+      <w:numFmt w:val="bullet"/>
+      <w:lvlText w:val=""/>
+      <w:lvlJc w:val="left"/>
+      <w:pPr>
+        <w:tabs>
+          <w:tab w:val="num" w:pos="2880"/>
+        </w:tabs>
+        <w:ind w:left="2880" w:hanging="360"/>
+      </w:pPr>
+      <w:rPr>
+        <w:rFonts w:ascii="Wingdings" w:hAnsi="Wingdings" w:hint="default"/>
+        <w:sz w:val="20"/>
+      </w:rPr>
+    </w:lvl>
+    <w:lvl w:ilvl="4" w:tentative="1">
+      <w:start w:val="1"/>
+      <w:numFmt w:val="bullet"/>
+      <w:lvlText w:val=""/>
+      <w:lvlJc w:val="left"/>
+      <w:pPr>
+        <w:tabs>
+          <w:tab w:val="num" w:pos="3600"/>
+        </w:tabs>
+        <w:ind w:left="3600" w:hanging="360"/>
+      </w:pPr>
+      <w:rPr>
+        <w:rFonts w:ascii="Wingdings" w:hAnsi="Wingdings" w:hint="default"/>
+        <w:sz w:val="20"/>
+      </w:rPr>
+    </w:lvl>
+    <w:lvl w:ilvl="5" w:tentative="1">
+      <w:start w:val="1"/>
+      <w:numFmt w:val="bullet"/>
+      <w:lvlText w:val=""/>
+      <w:lvlJc w:val="left"/>
+      <w:pPr>
+        <w:tabs>
+          <w:tab w:val="num" w:pos="4320"/>
+        </w:tabs>
+        <w:ind w:left="4320" w:hanging="360"/>
+      </w:pPr>
+      <w:rPr>
+        <w:rFonts w:ascii="Wingdings" w:hAnsi="Wingdings" w:hint="default"/>
+        <w:sz w:val="20"/>
+      </w:rPr>
+    </w:lvl>
+    <w:lvl w:ilvl="6" w:tentative="1">
+      <w:start w:val="1"/>
+      <w:numFmt w:val="bullet"/>
+      <w:lvlText w:val=""/>
+      <w:lvlJc w:val="left"/>
+      <w:pPr>
+        <w:tabs>
+          <w:tab w:val="num" w:pos="5040"/>
+        </w:tabs>
+        <w:ind w:left="5040" w:hanging="360"/>
+      </w:pPr>
+      <w:rPr>
+        <w:rFonts w:ascii="Wingdings" w:hAnsi="Wingdings" w:hint="default"/>
+        <w:sz w:val="20"/>
+      </w:rPr>
+    </w:lvl>
+    <w:lvl w:ilvl="7" w:tentative="1">
+      <w:start w:val="1"/>
+      <w:numFmt w:val="bullet"/>
+      <w:lvlText w:val=""/>
+      <w:lvlJc w:val="left"/>
+      <w:pPr>
+        <w:tabs>
+          <w:tab w:val="num" w:pos="5760"/>
+        </w:tabs>
+        <w:ind w:left="5760" w:hanging="360"/>
+      </w:pPr>
+      <w:rPr>
+        <w:rFonts w:ascii="Wingdings" w:hAnsi="Wingdings" w:hint="default"/>
+        <w:sz w:val="20"/>
+      </w:rPr>
+    </w:lvl>
+    <w:lvl w:ilvl="8" w:tentative="1">
+      <w:start w:val="1"/>
+      <w:numFmt w:val="bullet"/>
+      <w:lvlText w:val=""/>
+      <w:lvlJc w:val="left"/>
+      <w:pPr>
+        <w:tabs>
+          <w:tab w:val="num" w:pos="6480"/>
+        </w:tabs>
+        <w:ind w:left="6480" w:hanging="360"/>
+      </w:pPr>
+      <w:rPr>
+        <w:rFonts w:ascii="Wingdings" w:hAnsi="Wingdings" w:hint="default"/>
+        <w:sz w:val="20"/>
+      </w:rPr>
+    </w:lvl>
+  </w:abstractNum>
+  <w:abstractNum w:abstractNumId="4" w15:restartNumberingAfterBreak="0">
+    <w:nsid w:val="5C090E1C"/>
+    <w:multiLevelType w:val="multilevel"/>
+    <w:tmpl w:val="DC4CD2BE"/>
+    <w:lvl w:ilvl="0">
+      <w:start w:val="1"/>
+      <w:numFmt w:val="bullet"/>
+      <w:lvlText w:val=""/>
+      <w:lvlJc w:val="left"/>
+      <w:pPr>
+        <w:tabs>
+          <w:tab w:val="num" w:pos="720"/>
+        </w:tabs>
+        <w:ind w:left="720" w:hanging="360"/>
+      </w:pPr>
+      <w:rPr>
+        <w:rFonts w:ascii="Symbol" w:hAnsi="Symbol" w:hint="default"/>
+        <w:sz w:val="20"/>
+      </w:rPr>
+    </w:lvl>
+    <w:lvl w:ilvl="1" w:tentative="1">
+      <w:start w:val="1"/>
+      <w:numFmt w:val="bullet"/>
+      <w:lvlText w:val="o"/>
+      <w:lvlJc w:val="left"/>
+      <w:pPr>
+        <w:tabs>
+          <w:tab w:val="num" w:pos="1440"/>
+        </w:tabs>
+        <w:ind w:left="1440" w:hanging="360"/>
+      </w:pPr>
+      <w:rPr>
+        <w:rFonts w:ascii="Courier New" w:hAnsi="Courier New" w:hint="default"/>
+        <w:sz w:val="20"/>
+      </w:rPr>
+    </w:lvl>
+    <w:lvl w:ilvl="2" w:tentative="1">
+      <w:start w:val="1"/>
+      <w:numFmt w:val="bullet"/>
+      <w:lvlText w:val=""/>
+      <w:lvlJc w:val="left"/>
+      <w:pPr>
+        <w:tabs>
+          <w:tab w:val="num" w:pos="2160"/>
+        </w:tabs>
+        <w:ind w:left="2160" w:hanging="360"/>
+      </w:pPr>
+      <w:rPr>
+        <w:rFonts w:ascii="Wingdings" w:hAnsi="Wingdings" w:hint="default"/>
+        <w:sz w:val="20"/>
+      </w:rPr>
+    </w:lvl>
+    <w:lvl w:ilvl="3" w:tentative="1">
+      <w:start w:val="1"/>
+      <w:numFmt w:val="bullet"/>
+      <w:lvlText w:val=""/>
+      <w:lvlJc w:val="left"/>
+      <w:pPr>
+        <w:tabs>
+          <w:tab w:val="num" w:pos="2880"/>
+        </w:tabs>
+        <w:ind w:left="2880" w:hanging="360"/>
+      </w:pPr>
+      <w:rPr>
+        <w:rFonts w:ascii="Wingdings" w:hAnsi="Wingdings" w:hint="default"/>
+        <w:sz w:val="20"/>
+      </w:rPr>
+    </w:lvl>
+    <w:lvl w:ilvl="4" w:tentative="1">
+      <w:start w:val="1"/>
+      <w:numFmt w:val="bullet"/>
+      <w:lvlText w:val=""/>
+      <w:lvlJc w:val="left"/>
+      <w:pPr>
+        <w:tabs>
+          <w:tab w:val="num" w:pos="3600"/>
+        </w:tabs>
+        <w:ind w:left="3600" w:hanging="360"/>
+      </w:pPr>
+      <w:rPr>
+        <w:rFonts w:ascii="Wingdings" w:hAnsi="Wingdings" w:hint="default"/>
+        <w:sz w:val="20"/>
+      </w:rPr>
+    </w:lvl>
+    <w:lvl w:ilvl="5" w:tentative="1">
+      <w:start w:val="1"/>
+      <w:numFmt w:val="bullet"/>
+      <w:lvlText w:val=""/>
+      <w:lvlJc w:val="left"/>
+      <w:pPr>
+        <w:tabs>
+          <w:tab w:val="num" w:pos="4320"/>
+        </w:tabs>
+        <w:ind w:left="4320" w:hanging="360"/>
+      </w:pPr>
+      <w:rPr>
+        <w:rFonts w:ascii="Wingdings" w:hAnsi="Wingdings" w:hint="default"/>
+        <w:sz w:val="20"/>
+      </w:rPr>
+    </w:lvl>
+    <w:lvl w:ilvl="6" w:tentative="1">
+      <w:start w:val="1"/>
+      <w:numFmt w:val="bullet"/>
+      <w:lvlText w:val=""/>
+      <w:lvlJc w:val="left"/>
+      <w:pPr>
+        <w:tabs>
+          <w:tab w:val="num" w:pos="5040"/>
+        </w:tabs>
+        <w:ind w:left="5040" w:hanging="360"/>
+      </w:pPr>
+      <w:rPr>
+        <w:rFonts w:ascii="Wingdings" w:hAnsi="Wingdings" w:hint="default"/>
+        <w:sz w:val="20"/>
+      </w:rPr>
+    </w:lvl>
+    <w:lvl w:ilvl="7" w:tentative="1">
+      <w:start w:val="1"/>
+      <w:numFmt w:val="bullet"/>
+      <w:lvlText w:val=""/>
+      <w:lvlJc w:val="left"/>
+      <w:pPr>
+        <w:tabs>
+          <w:tab w:val="num" w:pos="5760"/>
+        </w:tabs>
+        <w:ind w:left="5760" w:hanging="360"/>
+      </w:pPr>
+      <w:rPr>
+        <w:rFonts w:ascii="Wingdings" w:hAnsi="Wingdings" w:hint="default"/>
+        <w:sz w:val="20"/>
+      </w:rPr>
+    </w:lvl>
+    <w:lvl w:ilvl="8" w:tentative="1">
+      <w:start w:val="1"/>
+      <w:numFmt w:val="bullet"/>
+      <w:lvlText w:val=""/>
+      <w:lvlJc w:val="left"/>
+      <w:pPr>
+        <w:tabs>
+          <w:tab w:val="num" w:pos="6480"/>
+        </w:tabs>
+        <w:ind w:left="6480" w:hanging="360"/>
+      </w:pPr>
+      <w:rPr>
+        <w:rFonts w:ascii="Wingdings" w:hAnsi="Wingdings" w:hint="default"/>
+        <w:sz w:val="20"/>
+      </w:rPr>
+    </w:lvl>
+  </w:abstractNum>
+  <w:abstractNum w:abstractNumId="5" w15:restartNumberingAfterBreak="0">
+    <w:nsid w:val="5DCB7AF6"/>
+    <w:multiLevelType w:val="multilevel"/>
+    <w:tmpl w:val="154EABD8"/>
+    <w:lvl w:ilvl="0">
+      <w:start w:val="1"/>
+      <w:numFmt w:val="bullet"/>
+      <w:lvlText w:val=""/>
+      <w:lvlJc w:val="left"/>
+      <w:pPr>
+        <w:tabs>
+          <w:tab w:val="num" w:pos="720"/>
+        </w:tabs>
+        <w:ind w:left="720" w:hanging="360"/>
+      </w:pPr>
+      <w:rPr>
+        <w:rFonts w:ascii="Symbol" w:hAnsi="Symbol" w:hint="default"/>
+        <w:sz w:val="20"/>
+      </w:rPr>
+    </w:lvl>
+    <w:lvl w:ilvl="1" w:tentative="1">
+      <w:start w:val="1"/>
+      <w:numFmt w:val="bullet"/>
+      <w:lvlText w:val="o"/>
+      <w:lvlJc w:val="left"/>
+      <w:pPr>
+        <w:tabs>
+          <w:tab w:val="num" w:pos="1440"/>
+        </w:tabs>
+        <w:ind w:left="1440" w:hanging="360"/>
+      </w:pPr>
+      <w:rPr>
+        <w:rFonts w:ascii="Courier New" w:hAnsi="Courier New" w:hint="default"/>
+        <w:sz w:val="20"/>
+      </w:rPr>
+    </w:lvl>
+    <w:lvl w:ilvl="2" w:tentative="1">
+      <w:start w:val="1"/>
+      <w:numFmt w:val="bullet"/>
+      <w:lvlText w:val=""/>
+      <w:lvlJc w:val="left"/>
+      <w:pPr>
+        <w:tabs>
+          <w:tab w:val="num" w:pos="2160"/>
+        </w:tabs>
+        <w:ind w:left="2160" w:hanging="360"/>
+      </w:pPr>
+      <w:rPr>
+        <w:rFonts w:ascii="Wingdings" w:hAnsi="Wingdings" w:hint="default"/>
+        <w:sz w:val="20"/>
+      </w:rPr>
+    </w:lvl>
+    <w:lvl w:ilvl="3" w:tentative="1">
+      <w:start w:val="1"/>
+      <w:numFmt w:val="bullet"/>
+      <w:lvlText w:val=""/>
+      <w:lvlJc w:val="left"/>
+      <w:pPr>
+        <w:tabs>
+          <w:tab w:val="num" w:pos="2880"/>
+        </w:tabs>
+        <w:ind w:left="2880" w:hanging="360"/>
+      </w:pPr>
+      <w:rPr>
+        <w:rFonts w:ascii="Wingdings" w:hAnsi="Wingdings" w:hint="default"/>
+        <w:sz w:val="20"/>
+      </w:rPr>
+    </w:lvl>
+    <w:lvl w:ilvl="4" w:tentative="1">
+      <w:start w:val="1"/>
+      <w:numFmt w:val="bullet"/>
+      <w:lvlText w:val=""/>
+      <w:lvlJc w:val="left"/>
+      <w:pPr>
+        <w:tabs>
+          <w:tab w:val="num" w:pos="3600"/>
+        </w:tabs>
+        <w:ind w:left="3600" w:hanging="360"/>
+      </w:pPr>
+      <w:rPr>
+        <w:rFonts w:ascii="Wingdings" w:hAnsi="Wingdings" w:hint="default"/>
+        <w:sz w:val="20"/>
+      </w:rPr>
+    </w:lvl>
+    <w:lvl w:ilvl="5" w:tentative="1">
+      <w:start w:val="1"/>
+      <w:numFmt w:val="bullet"/>
+      <w:lvlText w:val=""/>
+      <w:lvlJc w:val="left"/>
+      <w:pPr>
+        <w:tabs>
+          <w:tab w:val="num" w:pos="4320"/>
+        </w:tabs>
+        <w:ind w:left="4320" w:hanging="360"/>
+      </w:pPr>
+      <w:rPr>
+        <w:rFonts w:ascii="Wingdings" w:hAnsi="Wingdings" w:hint="default"/>
+        <w:sz w:val="20"/>
+      </w:rPr>
+    </w:lvl>
+    <w:lvl w:ilvl="6" w:tentative="1">
+      <w:start w:val="1"/>
+      <w:numFmt w:val="bullet"/>
+      <w:lvlText w:val=""/>
+      <w:lvlJc w:val="left"/>
+      <w:pPr>
+        <w:tabs>
+          <w:tab w:val="num" w:pos="5040"/>
+        </w:tabs>
+        <w:ind w:left="5040" w:hanging="360"/>
+      </w:pPr>
+      <w:rPr>
+        <w:rFonts w:ascii="Wingdings" w:hAnsi="Wingdings" w:hint="default"/>
+        <w:sz w:val="20"/>
+      </w:rPr>
+    </w:lvl>
+    <w:lvl w:ilvl="7" w:tentative="1">
+      <w:start w:val="1"/>
+      <w:numFmt w:val="bullet"/>
+      <w:lvlText w:val=""/>
+      <w:lvlJc w:val="left"/>
+      <w:pPr>
+        <w:tabs>
+          <w:tab w:val="num" w:pos="5760"/>
+        </w:tabs>
+        <w:ind w:left="5760" w:hanging="360"/>
+      </w:pPr>
+      <w:rPr>
+        <w:rFonts w:ascii="Wingdings" w:hAnsi="Wingdings" w:hint="default"/>
+        <w:sz w:val="20"/>
+      </w:rPr>
+    </w:lvl>
+    <w:lvl w:ilvl="8" w:tentative="1">
+      <w:start w:val="1"/>
+      <w:numFmt w:val="bullet"/>
+      <w:lvlText w:val=""/>
+      <w:lvlJc w:val="left"/>
+      <w:pPr>
+        <w:tabs>
+          <w:tab w:val="num" w:pos="6480"/>
+        </w:tabs>
+        <w:ind w:left="6480" w:hanging="360"/>
+      </w:pPr>
+      <w:rPr>
+        <w:rFonts w:ascii="Wingdings" w:hAnsi="Wingdings" w:hint="default"/>
+        <w:sz w:val="20"/>
+      </w:rPr>
+    </w:lvl>
+  </w:abstractNum>
+  <w:num w:numId="1">
+    <w:abstractNumId w:val="3"/>
+  </w:num>
+  <w:num w:numId="2">
+    <w:abstractNumId w:val="2"/>
+  </w:num>
+  <w:num w:numId="3">
+    <w:abstractNumId w:val="4"/>
+  </w:num>
+  <w:num w:numId="4">
+    <w:abstractNumId w:val="1"/>
+  </w:num>
+  <w:num w:numId="5">
+    <w:abstractNumId w:val="5"/>
+  </w:num>
+  <w:num w:numId="6">
+    <w:abstractNumId w:val="0"/>
+  </w:num>
+</w:numbering>
 </file>
 
 <file path=word/styles.xml><?xml version="1.0" encoding="utf-8"?>
@@ -663,6 +2132,20 @@
     <w:semiHidden/>
     <w:unhideWhenUsed/>
   </w:style>
+  <w:style w:type="paragraph" w:styleId="NormalWeb">
+    <w:name w:val="Normal (Web)"/>
+    <w:basedOn w:val="Normal"/>
+    <w:uiPriority w:val="99"/>
+    <w:semiHidden/>
+    <w:unhideWhenUsed/>
+    <w:rsid w:val="00D8346F"/>
+    <w:pPr>
+      <w:spacing w:before="100" w:beforeAutospacing="1" w:after="100" w:afterAutospacing="1" w:line="240" w:lineRule="auto"/>
+    </w:pPr>
+    <w:rPr>
+      <w:rFonts w:eastAsia="Times New Roman"/>
+    </w:rPr>
+  </w:style>
 </w:styles>
 </file>
 

</xml_diff>

<commit_message>
done, but want people to review it
</commit_message>
<xml_diff>
--- a/Deliverable 2 Report.docx
+++ b/Deliverable 2 Report.docx
@@ -282,43 +282,48 @@
         <w:t xml:space="preserve">for testing this project. </w:t>
       </w:r>
       <w:r>
-        <w:t xml:space="preserve">In the second deliverable, we started </w:t>
-      </w:r>
-      <w:r>
-        <w:t xml:space="preserve">first test the overall code and started testing individual components of our code. The order that we tested </w:t>
+        <w:t xml:space="preserve">In the second deliverable, we </w:t>
+      </w:r>
+      <w:r>
+        <w:t xml:space="preserve">first </w:t>
+      </w:r>
+      <w:r>
+        <w:t xml:space="preserve">started to </w:t>
+      </w:r>
+      <w:r>
+        <w:t xml:space="preserve">test the overall code and </w:t>
+      </w:r>
+      <w:r>
+        <w:t xml:space="preserve">then </w:t>
+      </w:r>
+      <w:r>
+        <w:t>started testing individual component</w:t>
+      </w:r>
+      <w:r>
+        <w:t>s</w:t>
+      </w:r>
+      <w:r>
+        <w:t xml:space="preserve">. The order that we tested </w:t>
       </w:r>
       <w:r>
         <w:t>our components</w:t>
       </w:r>
       <w:r>
-        <w:t xml:space="preserve"> depended on if other </w:t>
-      </w:r>
-      <w:r>
-        <w:t>components</w:t>
-      </w:r>
-      <w:r>
-        <w:t xml:space="preserve"> </w:t>
-      </w:r>
-      <w:r>
-        <w:t xml:space="preserve">depends on it. </w:t>
-      </w:r>
-      <w:r>
-        <w:t xml:space="preserve">For </w:t>
-      </w:r>
-      <w:r>
-        <w:t>example,</w:t>
-      </w:r>
-      <w:r>
-        <w:t xml:space="preserve"> the Halstead metrics depends on the expression </w:t>
-      </w:r>
-      <w:proofErr w:type="gramStart"/>
-      <w:r>
-        <w:t>counter</w:t>
-      </w:r>
-      <w:proofErr w:type="gramEnd"/>
-      <w:r>
-        <w:t xml:space="preserve"> so we would test the expression counter before we would test the Halstead metrics. </w:t>
-      </w:r>
+        <w:t xml:space="preserve"> depended </w:t>
+      </w:r>
+      <w:r>
+        <w:t xml:space="preserve">on if there were dependencies. We first tested the variable counter, comment counter, cast counter, expression counter, looping counter, and the method counter because they did not depend on any other classes expect for the eclipse </w:t>
+      </w:r>
+      <w:proofErr w:type="spellStart"/>
+      <w:r>
+        <w:t>checkstyle</w:t>
+      </w:r>
+      <w:proofErr w:type="spellEnd"/>
+      <w:r>
+        <w:t xml:space="preserve"> class. This would be first level in the call graph. The second level of the call graph would be the Halsted Metrics class because it depends on the expression counter. The third level of the call graph would be the Maintainability Index class because it depends on the comment counter and the Halsted Metrics. </w:t>
+      </w:r>
+      <w:bookmarkStart w:id="0" w:name="_GoBack"/>
+      <w:bookmarkEnd w:id="0"/>
     </w:p>
     <w:p>
       <w:pPr>
@@ -341,14 +346,7 @@
           <w:b/>
           <w:color w:val="000000"/>
         </w:rPr>
-        <w:t xml:space="preserve"> </w:t>
-      </w:r>
-      <w:r>
-        <w:rPr>
-          <w:b/>
-          <w:color w:val="000000"/>
-        </w:rPr>
-        <w:t xml:space="preserve">Bugs discovered during unit testing: </w:t>
+        <w:t xml:space="preserve"> Bugs discovered during unit testing: </w:t>
       </w:r>
     </w:p>
     <w:p>
@@ -561,6 +559,7 @@
           <w:rFonts w:eastAsia="Times New Roman"/>
           <w:color w:val="000000"/>
         </w:rPr>
+        <w:lastRenderedPageBreak/>
         <w:t xml:space="preserve">While testing the </w:t>
       </w:r>
       <w:proofErr w:type="spellStart"/>
@@ -648,8 +647,6 @@
       <w:r>
         <w:t>There were no bugs found during integration testing.</w:t>
       </w:r>
-      <w:bookmarkStart w:id="0" w:name="_GoBack"/>
-      <w:bookmarkEnd w:id="0"/>
     </w:p>
     <w:p>
       <w:pPr>

</xml_diff>

<commit_message>
added missing tasks to task assignments, added meeting descriptions
</commit_message>
<xml_diff>
--- a/Deliverable 2 Report.docx
+++ b/Deliverable 2 Report.docx
@@ -24,33 +24,38 @@
       <w:r>
         <w:t xml:space="preserve">Wai Fong – </w:t>
       </w:r>
+      <w:proofErr w:type="spellStart"/>
       <w:r>
         <w:t>MaintainabilityIndexTest</w:t>
       </w:r>
-    </w:p>
-    <w:p>
+      <w:proofErr w:type="spellEnd"/>
+      <w:r>
+        <w:t xml:space="preserve">, </w:t>
+      </w:r>
       <w:proofErr w:type="spellStart"/>
       <w:r>
-        <w:t>Shrunga</w:t>
+        <w:t>MaintainabilityIndexIntegrationTest</w:t>
       </w:r>
       <w:proofErr w:type="spellEnd"/>
+    </w:p>
+    <w:p>
+      <w:r>
+        <w:t>Shrunga Malavalli –</w:t>
+      </w:r>
       <w:r>
         <w:t xml:space="preserve"> </w:t>
       </w:r>
       <w:proofErr w:type="spellStart"/>
       <w:r>
-        <w:t>Malavalli</w:t>
+        <w:t>LoopingStatementCounterTest</w:t>
       </w:r>
       <w:proofErr w:type="spellEnd"/>
       <w:r>
-        <w:t xml:space="preserve"> –</w:t>
-      </w:r>
-      <w:r>
-        <w:t xml:space="preserve"> </w:t>
+        <w:t xml:space="preserve">, </w:t>
       </w:r>
       <w:proofErr w:type="spellStart"/>
       <w:r>
-        <w:t>LoopingStatementCounterTest</w:t>
+        <w:t>HalsteadIntegrationTest</w:t>
       </w:r>
       <w:proofErr w:type="spellEnd"/>
     </w:p>
@@ -89,6 +94,25 @@
         <w:t>HalsteadMetricsTest</w:t>
       </w:r>
       <w:proofErr w:type="spellEnd"/>
+      <w:r>
+        <w:t xml:space="preserve">, </w:t>
+      </w:r>
+      <w:proofErr w:type="spellStart"/>
+      <w:r>
+        <w:t>HalsteadMetricsIntegrationTest</w:t>
+      </w:r>
+      <w:proofErr w:type="spellEnd"/>
+      <w:r>
+        <w:t xml:space="preserve"> (with Driver), </w:t>
+      </w:r>
+      <w:proofErr w:type="spellStart"/>
+      <w:r>
+        <w:t>MaintainabilityIndexIntegrationTest</w:t>
+      </w:r>
+      <w:proofErr w:type="spellEnd"/>
+      <w:r>
+        <w:t xml:space="preserve"> (with Driver)</w:t>
+      </w:r>
     </w:p>
     <w:p>
       <w:r>
@@ -123,6 +147,9 @@
         <w:t>ExpressionCounterIntegrationTest</w:t>
       </w:r>
       <w:proofErr w:type="spellEnd"/>
+      <w:r>
+        <w:t>, Milestone Report</w:t>
+      </w:r>
     </w:p>
     <w:p>
       <w:r>
@@ -142,29 +169,24 @@
       </w:r>
       <w:proofErr w:type="spellEnd"/>
       <w:r>
+        <w:t xml:space="preserve">, Driver, </w:t>
+      </w:r>
+      <w:proofErr w:type="spellStart"/>
+      <w:r>
+        <w:t>CommentCounterIntegrationTest</w:t>
+      </w:r>
+      <w:proofErr w:type="spellEnd"/>
+      <w:r>
         <w:t xml:space="preserve">, </w:t>
       </w:r>
       <w:proofErr w:type="spellStart"/>
       <w:r>
-        <w:t>DriverCode</w:t>
+        <w:t>VariableCounterIntegrationTest</w:t>
       </w:r>
       <w:proofErr w:type="spellEnd"/>
       <w:r>
-        <w:t xml:space="preserve"> for integration tests, </w:t>
-      </w:r>
-      <w:proofErr w:type="spellStart"/>
-      <w:r>
-        <w:t>CommentCounterIntegrationTest</w:t>
-      </w:r>
-      <w:proofErr w:type="spellEnd"/>
-      <w:r>
-        <w:t xml:space="preserve">, </w:t>
-      </w:r>
-      <w:proofErr w:type="spellStart"/>
-      <w:r>
-        <w:t>VariableCounterIntegrationTest</w:t>
-      </w:r>
-      <w:proofErr w:type="spellEnd"/>
+        <w:t>, Milestone Report</w:t>
+      </w:r>
     </w:p>
     <w:p>
       <w:pPr>
@@ -322,8 +344,6 @@
       <w:r>
         <w:t xml:space="preserve"> class. This would be first level in the call graph. The second level of the call graph would be the Halsted Metrics class because it depends on the expression counter. The third level of the call graph would be the Maintainability Index class because it depends on the comment counter and the Halsted Metrics. </w:t>
       </w:r>
-      <w:bookmarkStart w:id="0" w:name="_GoBack"/>
-      <w:bookmarkEnd w:id="0"/>
     </w:p>
     <w:p>
       <w:pPr>
@@ -339,14 +359,7 @@
           <w:b/>
           <w:color w:val="000000"/>
         </w:rPr>
-        <w:t>Bugs discovered during un</w:t>
-      </w:r>
-      <w:r>
-        <w:rPr>
-          <w:b/>
-          <w:color w:val="000000"/>
-        </w:rPr>
-        <w:t xml:space="preserve"> Bugs discovered during unit testing: </w:t>
+        <w:t xml:space="preserve">Bugs discovered during unit testing: </w:t>
       </w:r>
     </w:p>
     <w:p>
@@ -537,6 +550,7 @@
           <w:rFonts w:eastAsia="Times New Roman"/>
           <w:color w:val="000000"/>
         </w:rPr>
+        <w:lastRenderedPageBreak/>
         <w:t>ExpressionCounter</w:t>
       </w:r>
       <w:proofErr w:type="spellEnd"/>
@@ -559,7 +573,6 @@
           <w:rFonts w:eastAsia="Times New Roman"/>
           <w:color w:val="000000"/>
         </w:rPr>
-        <w:lastRenderedPageBreak/>
         <w:t xml:space="preserve">While testing the </w:t>
       </w:r>
       <w:proofErr w:type="spellStart"/>
@@ -664,110 +677,218 @@
     <w:p>
       <w:pPr>
         <w:rPr>
+          <w:u w:val="single"/>
+        </w:rPr>
+      </w:pPr>
+      <w:r>
+        <w:rPr>
+          <w:u w:val="single"/>
+        </w:rPr>
+        <w:t>Team Meeting: October 9</w:t>
+      </w:r>
+      <w:r>
+        <w:rPr>
+          <w:u w:val="single"/>
           <w:vertAlign w:val="superscript"/>
         </w:rPr>
-      </w:pPr>
-      <w:r>
-        <w:t>Unit Test</w:t>
-      </w:r>
-      <w:r>
-        <w:t>ing</w:t>
-      </w:r>
-      <w:r>
-        <w:t xml:space="preserve"> </w:t>
-      </w:r>
-      <w:r>
-        <w:sym w:font="Wingdings" w:char="F0E0"/>
-      </w:r>
-      <w:r>
-        <w:t xml:space="preserve"> Due Thursday, October </w:t>
-      </w:r>
-      <w:r>
-        <w:t>18</w:t>
-      </w:r>
-      <w:r>
-        <w:rPr>
+        <w:t>th</w:t>
+      </w:r>
+      <w:r>
+        <w:rPr>
+          <w:u w:val="single"/>
+        </w:rPr>
+        <w:t>, 2:00 pm</w:t>
+      </w:r>
+    </w:p>
+    <w:p>
+      <w:pPr>
+        <w:pStyle w:val="ListParagraph"/>
+        <w:numPr>
+          <w:ilvl w:val="0"/>
+          <w:numId w:val="7"/>
+        </w:numPr>
+        <w:rPr>
+          <w:u w:val="single"/>
+        </w:rPr>
+      </w:pPr>
+      <w:r>
+        <w:t>Participants:</w:t>
+      </w:r>
+      <w:r>
+        <w:t xml:space="preserve"> Wai Fong, Shrunga Malavalli, Linh Nguyen, Carly Ott, Kimi Phan, Kayla Rhodes</w:t>
+      </w:r>
+    </w:p>
+    <w:p>
+      <w:pPr>
+        <w:pStyle w:val="ListParagraph"/>
+        <w:numPr>
+          <w:ilvl w:val="0"/>
+          <w:numId w:val="7"/>
+        </w:numPr>
+        <w:rPr>
+          <w:u w:val="single"/>
+        </w:rPr>
+      </w:pPr>
+      <w:r>
+        <w:t>Discussed outcome of first deliverable</w:t>
+      </w:r>
+    </w:p>
+    <w:p>
+      <w:pPr>
+        <w:pStyle w:val="ListParagraph"/>
+        <w:numPr>
+          <w:ilvl w:val="0"/>
+          <w:numId w:val="7"/>
+        </w:numPr>
+        <w:rPr>
+          <w:u w:val="single"/>
+        </w:rPr>
+      </w:pPr>
+      <w:r>
+        <w:t>Created schedule for deliverable</w:t>
+      </w:r>
+    </w:p>
+    <w:p>
+      <w:pPr>
+        <w:pStyle w:val="ListParagraph"/>
+        <w:numPr>
+          <w:ilvl w:val="0"/>
+          <w:numId w:val="7"/>
+        </w:numPr>
+        <w:rPr>
+          <w:u w:val="single"/>
+        </w:rPr>
+      </w:pPr>
+      <w:r>
+        <w:t>Assigned unit testing tasks to each group member</w:t>
+      </w:r>
+    </w:p>
+    <w:p>
+      <w:pPr>
+        <w:rPr>
+          <w:u w:val="single"/>
+        </w:rPr>
+      </w:pPr>
+      <w:r>
+        <w:rPr>
+          <w:u w:val="single"/>
+        </w:rPr>
+        <w:t>Team Meeting: October 18</w:t>
+      </w:r>
+      <w:r>
+        <w:rPr>
+          <w:u w:val="single"/>
           <w:vertAlign w:val="superscript"/>
         </w:rPr>
         <w:t>th</w:t>
       </w:r>
-    </w:p>
-    <w:p>
-      <w:pPr>
-        <w:rPr>
+      <w:r>
+        <w:rPr>
+          <w:u w:val="single"/>
+        </w:rPr>
+        <w:t>, 2:00 pm</w:t>
+      </w:r>
+    </w:p>
+    <w:p>
+      <w:pPr>
+        <w:pStyle w:val="ListParagraph"/>
+        <w:numPr>
+          <w:ilvl w:val="0"/>
+          <w:numId w:val="9"/>
+        </w:numPr>
+      </w:pPr>
+      <w:r>
+        <w:t>Participants: Wai Fong, Shrunga Malavalli, Linh Nguyen, Kimi Phan, Kayla Rhodes</w:t>
+      </w:r>
+    </w:p>
+    <w:p>
+      <w:pPr>
+        <w:pStyle w:val="ListParagraph"/>
+        <w:numPr>
+          <w:ilvl w:val="0"/>
+          <w:numId w:val="9"/>
+        </w:numPr>
+      </w:pPr>
+      <w:r>
+        <w:t>Discussed progress with unit testing, unit testing was supposed to be done by this meeting</w:t>
+      </w:r>
+    </w:p>
+    <w:p>
+      <w:pPr>
+        <w:pStyle w:val="ListParagraph"/>
+        <w:numPr>
+          <w:ilvl w:val="0"/>
+          <w:numId w:val="9"/>
+        </w:numPr>
+      </w:pPr>
+      <w:r>
+        <w:t>Assigned integration testing tasks to each group member</w:t>
+      </w:r>
+    </w:p>
+    <w:p>
+      <w:pPr>
+        <w:rPr>
+          <w:u w:val="single"/>
+        </w:rPr>
+      </w:pPr>
+      <w:r>
+        <w:rPr>
+          <w:u w:val="single"/>
+        </w:rPr>
+        <w:t>Team Meeting: October 25</w:t>
+      </w:r>
+      <w:r>
+        <w:rPr>
+          <w:u w:val="single"/>
           <w:vertAlign w:val="superscript"/>
         </w:rPr>
-      </w:pPr>
-      <w:r>
-        <w:t xml:space="preserve">Integration Testing </w:t>
-      </w:r>
-      <w:r>
-        <w:sym w:font="Wingdings" w:char="F0E0"/>
-      </w:r>
-      <w:r>
-        <w:t xml:space="preserve"> Due Thursday, October 25</w:t>
-      </w:r>
-      <w:r>
-        <w:rPr>
-          <w:vertAlign w:val="superscript"/>
-        </w:rPr>
         <w:t>th</w:t>
       </w:r>
-    </w:p>
-    <w:p>
-      <w:r>
-        <w:t>Talk to Cai on October 26</w:t>
-      </w:r>
-      <w:r>
-        <w:rPr>
-          <w:vertAlign w:val="superscript"/>
-        </w:rPr>
-        <w:t>th</w:t>
-      </w:r>
-      <w:r>
-        <w:t xml:space="preserve"> </w:t>
-      </w:r>
-      <w:r>
-        <w:sym w:font="Wingdings" w:char="F0E0"/>
-      </w:r>
-      <w:r>
-        <w:t xml:space="preserve"> have him review our tests, make any need changes over the weekend</w:t>
-      </w:r>
-    </w:p>
-    <w:p>
-      <w:r>
-        <w:t>Document bugs found throughout testing process</w:t>
-      </w:r>
-    </w:p>
-    <w:p>
-      <w:r>
-        <w:t>Complete bug report between October 26</w:t>
-      </w:r>
-      <w:r>
-        <w:rPr>
-          <w:vertAlign w:val="superscript"/>
-        </w:rPr>
-        <w:t>th</w:t>
-      </w:r>
-      <w:r>
-        <w:t xml:space="preserve"> and October 28</w:t>
-      </w:r>
-      <w:r>
-        <w:rPr>
-          <w:vertAlign w:val="superscript"/>
-        </w:rPr>
-        <w:t>th</w:t>
-      </w:r>
-      <w:r>
-        <w:t xml:space="preserve"> </w:t>
-      </w:r>
-    </w:p>
-    <w:p>
-      <w:r>
-        <w:t>Google doc for report</w:t>
-      </w:r>
-    </w:p>
-    <w:p/>
+      <w:r>
+        <w:rPr>
+          <w:u w:val="single"/>
+        </w:rPr>
+        <w:t>: 2:00 pm</w:t>
+      </w:r>
+    </w:p>
+    <w:p>
+      <w:pPr>
+        <w:pStyle w:val="ListParagraph"/>
+        <w:numPr>
+          <w:ilvl w:val="0"/>
+          <w:numId w:val="10"/>
+        </w:numPr>
+      </w:pPr>
+      <w:r>
+        <w:t>Participants: Wai Fong, Shrunga Malavalli, Linh Nguyen, Carly Ott, Kimi Phan, Kayla Rhodes</w:t>
+      </w:r>
+    </w:p>
+    <w:p>
+      <w:pPr>
+        <w:pStyle w:val="ListParagraph"/>
+        <w:numPr>
+          <w:ilvl w:val="0"/>
+          <w:numId w:val="10"/>
+        </w:numPr>
+      </w:pPr>
+      <w:r>
+        <w:t>Discussed progress with integration testing, integration testing was supposed to be done by this meeting</w:t>
+      </w:r>
+    </w:p>
+    <w:p>
+      <w:pPr>
+        <w:pStyle w:val="ListParagraph"/>
+        <w:numPr>
+          <w:ilvl w:val="0"/>
+          <w:numId w:val="10"/>
+        </w:numPr>
+      </w:pPr>
+      <w:r>
+        <w:t>Assigned remaining tasks to each group member: milestone report and refactoring</w:t>
+      </w:r>
+      <w:bookmarkStart w:id="0" w:name="_GoBack"/>
+      <w:bookmarkEnd w:id="0"/>
+    </w:p>
     <w:p/>
     <w:p>
       <w:pPr>
@@ -939,6 +1060,119 @@
     </w:lvl>
   </w:abstractNum>
   <w:abstractNum w:abstractNumId="1" w15:restartNumberingAfterBreak="0">
+    <w:nsid w:val="1B7C182E"/>
+    <w:multiLevelType w:val="hybridMultilevel"/>
+    <w:tmpl w:val="AD94B7AE"/>
+    <w:lvl w:ilvl="0" w:tplc="04090001">
+      <w:start w:val="1"/>
+      <w:numFmt w:val="bullet"/>
+      <w:lvlText w:val=""/>
+      <w:lvlJc w:val="left"/>
+      <w:pPr>
+        <w:ind w:left="720" w:hanging="360"/>
+      </w:pPr>
+      <w:rPr>
+        <w:rFonts w:ascii="Symbol" w:hAnsi="Symbol" w:hint="default"/>
+      </w:rPr>
+    </w:lvl>
+    <w:lvl w:ilvl="1" w:tplc="04090003" w:tentative="1">
+      <w:start w:val="1"/>
+      <w:numFmt w:val="bullet"/>
+      <w:lvlText w:val="o"/>
+      <w:lvlJc w:val="left"/>
+      <w:pPr>
+        <w:ind w:left="1440" w:hanging="360"/>
+      </w:pPr>
+      <w:rPr>
+        <w:rFonts w:ascii="Courier New" w:hAnsi="Courier New" w:cs="Courier New" w:hint="default"/>
+      </w:rPr>
+    </w:lvl>
+    <w:lvl w:ilvl="2" w:tplc="04090005" w:tentative="1">
+      <w:start w:val="1"/>
+      <w:numFmt w:val="bullet"/>
+      <w:lvlText w:val=""/>
+      <w:lvlJc w:val="left"/>
+      <w:pPr>
+        <w:ind w:left="2160" w:hanging="360"/>
+      </w:pPr>
+      <w:rPr>
+        <w:rFonts w:ascii="Wingdings" w:hAnsi="Wingdings" w:hint="default"/>
+      </w:rPr>
+    </w:lvl>
+    <w:lvl w:ilvl="3" w:tplc="04090001" w:tentative="1">
+      <w:start w:val="1"/>
+      <w:numFmt w:val="bullet"/>
+      <w:lvlText w:val=""/>
+      <w:lvlJc w:val="left"/>
+      <w:pPr>
+        <w:ind w:left="2880" w:hanging="360"/>
+      </w:pPr>
+      <w:rPr>
+        <w:rFonts w:ascii="Symbol" w:hAnsi="Symbol" w:hint="default"/>
+      </w:rPr>
+    </w:lvl>
+    <w:lvl w:ilvl="4" w:tplc="04090003" w:tentative="1">
+      <w:start w:val="1"/>
+      <w:numFmt w:val="bullet"/>
+      <w:lvlText w:val="o"/>
+      <w:lvlJc w:val="left"/>
+      <w:pPr>
+        <w:ind w:left="3600" w:hanging="360"/>
+      </w:pPr>
+      <w:rPr>
+        <w:rFonts w:ascii="Courier New" w:hAnsi="Courier New" w:cs="Courier New" w:hint="default"/>
+      </w:rPr>
+    </w:lvl>
+    <w:lvl w:ilvl="5" w:tplc="04090005" w:tentative="1">
+      <w:start w:val="1"/>
+      <w:numFmt w:val="bullet"/>
+      <w:lvlText w:val=""/>
+      <w:lvlJc w:val="left"/>
+      <w:pPr>
+        <w:ind w:left="4320" w:hanging="360"/>
+      </w:pPr>
+      <w:rPr>
+        <w:rFonts w:ascii="Wingdings" w:hAnsi="Wingdings" w:hint="default"/>
+      </w:rPr>
+    </w:lvl>
+    <w:lvl w:ilvl="6" w:tplc="04090001" w:tentative="1">
+      <w:start w:val="1"/>
+      <w:numFmt w:val="bullet"/>
+      <w:lvlText w:val=""/>
+      <w:lvlJc w:val="left"/>
+      <w:pPr>
+        <w:ind w:left="5040" w:hanging="360"/>
+      </w:pPr>
+      <w:rPr>
+        <w:rFonts w:ascii="Symbol" w:hAnsi="Symbol" w:hint="default"/>
+      </w:rPr>
+    </w:lvl>
+    <w:lvl w:ilvl="7" w:tplc="04090003" w:tentative="1">
+      <w:start w:val="1"/>
+      <w:numFmt w:val="bullet"/>
+      <w:lvlText w:val="o"/>
+      <w:lvlJc w:val="left"/>
+      <w:pPr>
+        <w:ind w:left="5760" w:hanging="360"/>
+      </w:pPr>
+      <w:rPr>
+        <w:rFonts w:ascii="Courier New" w:hAnsi="Courier New" w:cs="Courier New" w:hint="default"/>
+      </w:rPr>
+    </w:lvl>
+    <w:lvl w:ilvl="8" w:tplc="04090005" w:tentative="1">
+      <w:start w:val="1"/>
+      <w:numFmt w:val="bullet"/>
+      <w:lvlText w:val=""/>
+      <w:lvlJc w:val="left"/>
+      <w:pPr>
+        <w:ind w:left="6480" w:hanging="360"/>
+      </w:pPr>
+      <w:rPr>
+        <w:rFonts w:ascii="Wingdings" w:hAnsi="Wingdings" w:hint="default"/>
+      </w:rPr>
+    </w:lvl>
+  </w:abstractNum>
+  <w:abstractNum w:abstractNumId="2" w15:restartNumberingAfterBreak="0">
     <w:nsid w:val="1EEF652A"/>
     <w:multiLevelType w:val="multilevel"/>
     <w:tmpl w:val="786E8C3A"/>
@@ -1087,7 +1321,7 @@
       </w:rPr>
     </w:lvl>
   </w:abstractNum>
-  <w:abstractNum w:abstractNumId="2" w15:restartNumberingAfterBreak="0">
+  <w:abstractNum w:abstractNumId="3" w15:restartNumberingAfterBreak="0">
     <w:nsid w:val="22F720CC"/>
     <w:multiLevelType w:val="multilevel"/>
     <w:tmpl w:val="E46E13F6"/>
@@ -1236,7 +1470,346 @@
       </w:rPr>
     </w:lvl>
   </w:abstractNum>
-  <w:abstractNum w:abstractNumId="3" w15:restartNumberingAfterBreak="0">
+  <w:abstractNum w:abstractNumId="4" w15:restartNumberingAfterBreak="0">
+    <w:nsid w:val="2391385D"/>
+    <w:multiLevelType w:val="hybridMultilevel"/>
+    <w:tmpl w:val="0FB04A90"/>
+    <w:lvl w:ilvl="0" w:tplc="04090001">
+      <w:start w:val="1"/>
+      <w:numFmt w:val="bullet"/>
+      <w:lvlText w:val=""/>
+      <w:lvlJc w:val="left"/>
+      <w:pPr>
+        <w:ind w:left="720" w:hanging="360"/>
+      </w:pPr>
+      <w:rPr>
+        <w:rFonts w:ascii="Symbol" w:hAnsi="Symbol" w:hint="default"/>
+      </w:rPr>
+    </w:lvl>
+    <w:lvl w:ilvl="1" w:tplc="04090003" w:tentative="1">
+      <w:start w:val="1"/>
+      <w:numFmt w:val="bullet"/>
+      <w:lvlText w:val="o"/>
+      <w:lvlJc w:val="left"/>
+      <w:pPr>
+        <w:ind w:left="1440" w:hanging="360"/>
+      </w:pPr>
+      <w:rPr>
+        <w:rFonts w:ascii="Courier New" w:hAnsi="Courier New" w:cs="Courier New" w:hint="default"/>
+      </w:rPr>
+    </w:lvl>
+    <w:lvl w:ilvl="2" w:tplc="04090005" w:tentative="1">
+      <w:start w:val="1"/>
+      <w:numFmt w:val="bullet"/>
+      <w:lvlText w:val=""/>
+      <w:lvlJc w:val="left"/>
+      <w:pPr>
+        <w:ind w:left="2160" w:hanging="360"/>
+      </w:pPr>
+      <w:rPr>
+        <w:rFonts w:ascii="Wingdings" w:hAnsi="Wingdings" w:hint="default"/>
+      </w:rPr>
+    </w:lvl>
+    <w:lvl w:ilvl="3" w:tplc="04090001" w:tentative="1">
+      <w:start w:val="1"/>
+      <w:numFmt w:val="bullet"/>
+      <w:lvlText w:val=""/>
+      <w:lvlJc w:val="left"/>
+      <w:pPr>
+        <w:ind w:left="2880" w:hanging="360"/>
+      </w:pPr>
+      <w:rPr>
+        <w:rFonts w:ascii="Symbol" w:hAnsi="Symbol" w:hint="default"/>
+      </w:rPr>
+    </w:lvl>
+    <w:lvl w:ilvl="4" w:tplc="04090003" w:tentative="1">
+      <w:start w:val="1"/>
+      <w:numFmt w:val="bullet"/>
+      <w:lvlText w:val="o"/>
+      <w:lvlJc w:val="left"/>
+      <w:pPr>
+        <w:ind w:left="3600" w:hanging="360"/>
+      </w:pPr>
+      <w:rPr>
+        <w:rFonts w:ascii="Courier New" w:hAnsi="Courier New" w:cs="Courier New" w:hint="default"/>
+      </w:rPr>
+    </w:lvl>
+    <w:lvl w:ilvl="5" w:tplc="04090005" w:tentative="1">
+      <w:start w:val="1"/>
+      <w:numFmt w:val="bullet"/>
+      <w:lvlText w:val=""/>
+      <w:lvlJc w:val="left"/>
+      <w:pPr>
+        <w:ind w:left="4320" w:hanging="360"/>
+      </w:pPr>
+      <w:rPr>
+        <w:rFonts w:ascii="Wingdings" w:hAnsi="Wingdings" w:hint="default"/>
+      </w:rPr>
+    </w:lvl>
+    <w:lvl w:ilvl="6" w:tplc="04090001" w:tentative="1">
+      <w:start w:val="1"/>
+      <w:numFmt w:val="bullet"/>
+      <w:lvlText w:val=""/>
+      <w:lvlJc w:val="left"/>
+      <w:pPr>
+        <w:ind w:left="5040" w:hanging="360"/>
+      </w:pPr>
+      <w:rPr>
+        <w:rFonts w:ascii="Symbol" w:hAnsi="Symbol" w:hint="default"/>
+      </w:rPr>
+    </w:lvl>
+    <w:lvl w:ilvl="7" w:tplc="04090003" w:tentative="1">
+      <w:start w:val="1"/>
+      <w:numFmt w:val="bullet"/>
+      <w:lvlText w:val="o"/>
+      <w:lvlJc w:val="left"/>
+      <w:pPr>
+        <w:ind w:left="5760" w:hanging="360"/>
+      </w:pPr>
+      <w:rPr>
+        <w:rFonts w:ascii="Courier New" w:hAnsi="Courier New" w:cs="Courier New" w:hint="default"/>
+      </w:rPr>
+    </w:lvl>
+    <w:lvl w:ilvl="8" w:tplc="04090005" w:tentative="1">
+      <w:start w:val="1"/>
+      <w:numFmt w:val="bullet"/>
+      <w:lvlText w:val=""/>
+      <w:lvlJc w:val="left"/>
+      <w:pPr>
+        <w:ind w:left="6480" w:hanging="360"/>
+      </w:pPr>
+      <w:rPr>
+        <w:rFonts w:ascii="Wingdings" w:hAnsi="Wingdings" w:hint="default"/>
+      </w:rPr>
+    </w:lvl>
+  </w:abstractNum>
+  <w:abstractNum w:abstractNumId="5" w15:restartNumberingAfterBreak="0">
+    <w:nsid w:val="260D0529"/>
+    <w:multiLevelType w:val="hybridMultilevel"/>
+    <w:tmpl w:val="2B68A2C2"/>
+    <w:lvl w:ilvl="0" w:tplc="04090001">
+      <w:start w:val="1"/>
+      <w:numFmt w:val="bullet"/>
+      <w:lvlText w:val=""/>
+      <w:lvlJc w:val="left"/>
+      <w:pPr>
+        <w:ind w:left="720" w:hanging="360"/>
+      </w:pPr>
+      <w:rPr>
+        <w:rFonts w:ascii="Symbol" w:hAnsi="Symbol" w:hint="default"/>
+      </w:rPr>
+    </w:lvl>
+    <w:lvl w:ilvl="1" w:tplc="04090003" w:tentative="1">
+      <w:start w:val="1"/>
+      <w:numFmt w:val="bullet"/>
+      <w:lvlText w:val="o"/>
+      <w:lvlJc w:val="left"/>
+      <w:pPr>
+        <w:ind w:left="1440" w:hanging="360"/>
+      </w:pPr>
+      <w:rPr>
+        <w:rFonts w:ascii="Courier New" w:hAnsi="Courier New" w:cs="Courier New" w:hint="default"/>
+      </w:rPr>
+    </w:lvl>
+    <w:lvl w:ilvl="2" w:tplc="04090005" w:tentative="1">
+      <w:start w:val="1"/>
+      <w:numFmt w:val="bullet"/>
+      <w:lvlText w:val=""/>
+      <w:lvlJc w:val="left"/>
+      <w:pPr>
+        <w:ind w:left="2160" w:hanging="360"/>
+      </w:pPr>
+      <w:rPr>
+        <w:rFonts w:ascii="Wingdings" w:hAnsi="Wingdings" w:hint="default"/>
+      </w:rPr>
+    </w:lvl>
+    <w:lvl w:ilvl="3" w:tplc="04090001" w:tentative="1">
+      <w:start w:val="1"/>
+      <w:numFmt w:val="bullet"/>
+      <w:lvlText w:val=""/>
+      <w:lvlJc w:val="left"/>
+      <w:pPr>
+        <w:ind w:left="2880" w:hanging="360"/>
+      </w:pPr>
+      <w:rPr>
+        <w:rFonts w:ascii="Symbol" w:hAnsi="Symbol" w:hint="default"/>
+      </w:rPr>
+    </w:lvl>
+    <w:lvl w:ilvl="4" w:tplc="04090003" w:tentative="1">
+      <w:start w:val="1"/>
+      <w:numFmt w:val="bullet"/>
+      <w:lvlText w:val="o"/>
+      <w:lvlJc w:val="left"/>
+      <w:pPr>
+        <w:ind w:left="3600" w:hanging="360"/>
+      </w:pPr>
+      <w:rPr>
+        <w:rFonts w:ascii="Courier New" w:hAnsi="Courier New" w:cs="Courier New" w:hint="default"/>
+      </w:rPr>
+    </w:lvl>
+    <w:lvl w:ilvl="5" w:tplc="04090005" w:tentative="1">
+      <w:start w:val="1"/>
+      <w:numFmt w:val="bullet"/>
+      <w:lvlText w:val=""/>
+      <w:lvlJc w:val="left"/>
+      <w:pPr>
+        <w:ind w:left="4320" w:hanging="360"/>
+      </w:pPr>
+      <w:rPr>
+        <w:rFonts w:ascii="Wingdings" w:hAnsi="Wingdings" w:hint="default"/>
+      </w:rPr>
+    </w:lvl>
+    <w:lvl w:ilvl="6" w:tplc="04090001" w:tentative="1">
+      <w:start w:val="1"/>
+      <w:numFmt w:val="bullet"/>
+      <w:lvlText w:val=""/>
+      <w:lvlJc w:val="left"/>
+      <w:pPr>
+        <w:ind w:left="5040" w:hanging="360"/>
+      </w:pPr>
+      <w:rPr>
+        <w:rFonts w:ascii="Symbol" w:hAnsi="Symbol" w:hint="default"/>
+      </w:rPr>
+    </w:lvl>
+    <w:lvl w:ilvl="7" w:tplc="04090003" w:tentative="1">
+      <w:start w:val="1"/>
+      <w:numFmt w:val="bullet"/>
+      <w:lvlText w:val="o"/>
+      <w:lvlJc w:val="left"/>
+      <w:pPr>
+        <w:ind w:left="5760" w:hanging="360"/>
+      </w:pPr>
+      <w:rPr>
+        <w:rFonts w:ascii="Courier New" w:hAnsi="Courier New" w:cs="Courier New" w:hint="default"/>
+      </w:rPr>
+    </w:lvl>
+    <w:lvl w:ilvl="8" w:tplc="04090005" w:tentative="1">
+      <w:start w:val="1"/>
+      <w:numFmt w:val="bullet"/>
+      <w:lvlText w:val=""/>
+      <w:lvlJc w:val="left"/>
+      <w:pPr>
+        <w:ind w:left="6480" w:hanging="360"/>
+      </w:pPr>
+      <w:rPr>
+        <w:rFonts w:ascii="Wingdings" w:hAnsi="Wingdings" w:hint="default"/>
+      </w:rPr>
+    </w:lvl>
+  </w:abstractNum>
+  <w:abstractNum w:abstractNumId="6" w15:restartNumberingAfterBreak="0">
+    <w:nsid w:val="42753F7D"/>
+    <w:multiLevelType w:val="hybridMultilevel"/>
+    <w:tmpl w:val="BFE8ACC2"/>
+    <w:lvl w:ilvl="0" w:tplc="04090001">
+      <w:start w:val="1"/>
+      <w:numFmt w:val="bullet"/>
+      <w:lvlText w:val=""/>
+      <w:lvlJc w:val="left"/>
+      <w:pPr>
+        <w:ind w:left="720" w:hanging="360"/>
+      </w:pPr>
+      <w:rPr>
+        <w:rFonts w:ascii="Symbol" w:hAnsi="Symbol" w:hint="default"/>
+      </w:rPr>
+    </w:lvl>
+    <w:lvl w:ilvl="1" w:tplc="04090003" w:tentative="1">
+      <w:start w:val="1"/>
+      <w:numFmt w:val="bullet"/>
+      <w:lvlText w:val="o"/>
+      <w:lvlJc w:val="left"/>
+      <w:pPr>
+        <w:ind w:left="1440" w:hanging="360"/>
+      </w:pPr>
+      <w:rPr>
+        <w:rFonts w:ascii="Courier New" w:hAnsi="Courier New" w:cs="Courier New" w:hint="default"/>
+      </w:rPr>
+    </w:lvl>
+    <w:lvl w:ilvl="2" w:tplc="04090005" w:tentative="1">
+      <w:start w:val="1"/>
+      <w:numFmt w:val="bullet"/>
+      <w:lvlText w:val=""/>
+      <w:lvlJc w:val="left"/>
+      <w:pPr>
+        <w:ind w:left="2160" w:hanging="360"/>
+      </w:pPr>
+      <w:rPr>
+        <w:rFonts w:ascii="Wingdings" w:hAnsi="Wingdings" w:hint="default"/>
+      </w:rPr>
+    </w:lvl>
+    <w:lvl w:ilvl="3" w:tplc="04090001" w:tentative="1">
+      <w:start w:val="1"/>
+      <w:numFmt w:val="bullet"/>
+      <w:lvlText w:val=""/>
+      <w:lvlJc w:val="left"/>
+      <w:pPr>
+        <w:ind w:left="2880" w:hanging="360"/>
+      </w:pPr>
+      <w:rPr>
+        <w:rFonts w:ascii="Symbol" w:hAnsi="Symbol" w:hint="default"/>
+      </w:rPr>
+    </w:lvl>
+    <w:lvl w:ilvl="4" w:tplc="04090003" w:tentative="1">
+      <w:start w:val="1"/>
+      <w:numFmt w:val="bullet"/>
+      <w:lvlText w:val="o"/>
+      <w:lvlJc w:val="left"/>
+      <w:pPr>
+        <w:ind w:left="3600" w:hanging="360"/>
+      </w:pPr>
+      <w:rPr>
+        <w:rFonts w:ascii="Courier New" w:hAnsi="Courier New" w:cs="Courier New" w:hint="default"/>
+      </w:rPr>
+    </w:lvl>
+    <w:lvl w:ilvl="5" w:tplc="04090005" w:tentative="1">
+      <w:start w:val="1"/>
+      <w:numFmt w:val="bullet"/>
+      <w:lvlText w:val=""/>
+      <w:lvlJc w:val="left"/>
+      <w:pPr>
+        <w:ind w:left="4320" w:hanging="360"/>
+      </w:pPr>
+      <w:rPr>
+        <w:rFonts w:ascii="Wingdings" w:hAnsi="Wingdings" w:hint="default"/>
+      </w:rPr>
+    </w:lvl>
+    <w:lvl w:ilvl="6" w:tplc="04090001" w:tentative="1">
+      <w:start w:val="1"/>
+      <w:numFmt w:val="bullet"/>
+      <w:lvlText w:val=""/>
+      <w:lvlJc w:val="left"/>
+      <w:pPr>
+        <w:ind w:left="5040" w:hanging="360"/>
+      </w:pPr>
+      <w:rPr>
+        <w:rFonts w:ascii="Symbol" w:hAnsi="Symbol" w:hint="default"/>
+      </w:rPr>
+    </w:lvl>
+    <w:lvl w:ilvl="7" w:tplc="04090003" w:tentative="1">
+      <w:start w:val="1"/>
+      <w:numFmt w:val="bullet"/>
+      <w:lvlText w:val="o"/>
+      <w:lvlJc w:val="left"/>
+      <w:pPr>
+        <w:ind w:left="5760" w:hanging="360"/>
+      </w:pPr>
+      <w:rPr>
+        <w:rFonts w:ascii="Courier New" w:hAnsi="Courier New" w:cs="Courier New" w:hint="default"/>
+      </w:rPr>
+    </w:lvl>
+    <w:lvl w:ilvl="8" w:tplc="04090005" w:tentative="1">
+      <w:start w:val="1"/>
+      <w:numFmt w:val="bullet"/>
+      <w:lvlText w:val=""/>
+      <w:lvlJc w:val="left"/>
+      <w:pPr>
+        <w:ind w:left="6480" w:hanging="360"/>
+      </w:pPr>
+      <w:rPr>
+        <w:rFonts w:ascii="Wingdings" w:hAnsi="Wingdings" w:hint="default"/>
+      </w:rPr>
+    </w:lvl>
+  </w:abstractNum>
+  <w:abstractNum w:abstractNumId="7" w15:restartNumberingAfterBreak="0">
     <w:nsid w:val="4D02078A"/>
     <w:multiLevelType w:val="multilevel"/>
     <w:tmpl w:val="C2142120"/>
@@ -1385,7 +1958,7 @@
       </w:rPr>
     </w:lvl>
   </w:abstractNum>
-  <w:abstractNum w:abstractNumId="4" w15:restartNumberingAfterBreak="0">
+  <w:abstractNum w:abstractNumId="8" w15:restartNumberingAfterBreak="0">
     <w:nsid w:val="5C090E1C"/>
     <w:multiLevelType w:val="multilevel"/>
     <w:tmpl w:val="DC4CD2BE"/>
@@ -1534,7 +2107,7 @@
       </w:rPr>
     </w:lvl>
   </w:abstractNum>
-  <w:abstractNum w:abstractNumId="5" w15:restartNumberingAfterBreak="0">
+  <w:abstractNum w:abstractNumId="9" w15:restartNumberingAfterBreak="0">
     <w:nsid w:val="5DCB7AF6"/>
     <w:multiLevelType w:val="multilevel"/>
     <w:tmpl w:val="154EABD8"/>
@@ -1684,22 +2257,34 @@
     </w:lvl>
   </w:abstractNum>
   <w:num w:numId="1">
+    <w:abstractNumId w:val="7"/>
+  </w:num>
+  <w:num w:numId="2">
     <w:abstractNumId w:val="3"/>
   </w:num>
-  <w:num w:numId="2">
+  <w:num w:numId="3">
+    <w:abstractNumId w:val="8"/>
+  </w:num>
+  <w:num w:numId="4">
     <w:abstractNumId w:val="2"/>
   </w:num>
-  <w:num w:numId="3">
-    <w:abstractNumId w:val="4"/>
-  </w:num>
-  <w:num w:numId="4">
-    <w:abstractNumId w:val="1"/>
-  </w:num>
   <w:num w:numId="5">
-    <w:abstractNumId w:val="5"/>
+    <w:abstractNumId w:val="9"/>
   </w:num>
   <w:num w:numId="6">
     <w:abstractNumId w:val="0"/>
+  </w:num>
+  <w:num w:numId="7">
+    <w:abstractNumId w:val="5"/>
+  </w:num>
+  <w:num w:numId="8">
+    <w:abstractNumId w:val="1"/>
+  </w:num>
+  <w:num w:numId="9">
+    <w:abstractNumId w:val="4"/>
+  </w:num>
+  <w:num w:numId="10">
+    <w:abstractNumId w:val="6"/>
   </w:num>
 </w:numbering>
 </file>
@@ -2143,6 +2728,17 @@
       <w:rFonts w:eastAsia="Times New Roman"/>
     </w:rPr>
   </w:style>
+  <w:style w:type="paragraph" w:styleId="ListParagraph">
+    <w:name w:val="List Paragraph"/>
+    <w:basedOn w:val="Normal"/>
+    <w:uiPriority w:val="34"/>
+    <w:qFormat/>
+    <w:rsid w:val="00C136DD"/>
+    <w:pPr>
+      <w:ind w:left="720"/>
+      <w:contextualSpacing/>
+    </w:pPr>
+  </w:style>
 </w:styles>
 </file>
 

</xml_diff>

<commit_message>
added team member information
</commit_message>
<xml_diff>
--- a/Deliverable 2 Report.docx
+++ b/Deliverable 2 Report.docx
@@ -6,17 +6,93 @@
       <w:pPr>
         <w:rPr>
           <w:b/>
+          <w:u w:val="single"/>
         </w:rPr>
       </w:pPr>
       <w:r>
         <w:rPr>
           <w:b/>
+          <w:u w:val="single"/>
         </w:rPr>
         <w:t>Deliverable 2 Report</w:t>
       </w:r>
     </w:p>
     <w:p>
-      <w:r>
+      <w:pPr>
+        <w:rPr>
+          <w:b/>
+        </w:rPr>
+      </w:pPr>
+      <w:r>
+        <w:rPr>
+          <w:b/>
+        </w:rPr>
+        <w:t>Team Members:</w:t>
+      </w:r>
+    </w:p>
+    <w:p>
+      <w:r>
+        <w:t>Wai Fong – 11382065, kuanrya000</w:t>
+      </w:r>
+    </w:p>
+    <w:p>
+      <w:r>
+        <w:t xml:space="preserve">Shrunga </w:t>
+      </w:r>
+      <w:proofErr w:type="spellStart"/>
+      <w:r>
+        <w:t>Mallavalli</w:t>
+      </w:r>
+      <w:proofErr w:type="spellEnd"/>
+      <w:r>
+        <w:t xml:space="preserve"> – 11436985, malaval21</w:t>
+      </w:r>
+    </w:p>
+    <w:p>
+      <w:r>
+        <w:t>Linh Nguyen – 11563329, linhnguyen14a2</w:t>
+      </w:r>
+    </w:p>
+    <w:p>
+      <w:r>
+        <w:t xml:space="preserve">Cary Ott – 11440278, </w:t>
+      </w:r>
+      <w:proofErr w:type="spellStart"/>
+      <w:r>
+        <w:t>CarlyOtt</w:t>
+      </w:r>
+      <w:proofErr w:type="spellEnd"/>
+    </w:p>
+    <w:p>
+      <w:r>
+        <w:t xml:space="preserve">Kimi Phan – 11466435, </w:t>
+      </w:r>
+      <w:bookmarkStart w:id="0" w:name="_GoBack"/>
+      <w:bookmarkEnd w:id="0"/>
+      <w:r>
+        <w:t>kphanswims15</w:t>
+      </w:r>
+    </w:p>
+    <w:p>
+      <w:r>
+        <w:t xml:space="preserve">Kayla Rhodes – 11373485, </w:t>
+      </w:r>
+      <w:proofErr w:type="spellStart"/>
+      <w:r>
+        <w:t>rhodeskl</w:t>
+      </w:r>
+      <w:proofErr w:type="spellEnd"/>
+    </w:p>
+    <w:p>
+      <w:pPr>
+        <w:rPr>
+          <w:b/>
+        </w:rPr>
+      </w:pPr>
+      <w:r>
+        <w:rPr>
+          <w:b/>
+        </w:rPr>
         <w:t>Team Assignments:</w:t>
       </w:r>
     </w:p>
@@ -334,7 +410,11 @@
         <w:t xml:space="preserve"> depended </w:t>
       </w:r>
       <w:r>
-        <w:t xml:space="preserve">on if there were dependencies. We first tested the variable counter, comment counter, cast counter, expression counter, looping counter, and the method counter because they did not depend on any other classes expect for the eclipse </w:t>
+        <w:t xml:space="preserve">on if there were dependencies. We first tested the variable counter, comment counter, cast counter, expression counter, looping </w:t>
+      </w:r>
+      <w:r>
+        <w:lastRenderedPageBreak/>
+        <w:t xml:space="preserve">counter, and the method counter because they did not depend on any other classes expect for the eclipse </w:t>
       </w:r>
       <w:proofErr w:type="spellStart"/>
       <w:r>
@@ -550,7 +630,6 @@
           <w:rFonts w:eastAsia="Times New Roman"/>
           <w:color w:val="000000"/>
         </w:rPr>
-        <w:lastRenderedPageBreak/>
         <w:t>ExpressionCounter</w:t>
       </w:r>
       <w:proofErr w:type="spellEnd"/>
@@ -886,8 +965,6 @@
       <w:r>
         <w:t>Assigned remaining tasks to each group member: milestone report and refactoring</w:t>
       </w:r>
-      <w:bookmarkStart w:id="0" w:name="_GoBack"/>
-      <w:bookmarkEnd w:id="0"/>
     </w:p>
     <w:p/>
     <w:p>

</xml_diff>

<commit_message>
Updated bug report for maintainability index testing
</commit_message>
<xml_diff>
--- a/Deliverable 2 Report.docx
+++ b/Deliverable 2 Report.docx
@@ -36,8 +36,13 @@
       </w:r>
     </w:p>
     <w:p>
-      <w:r>
-        <w:t xml:space="preserve">Shrunga </w:t>
+      <w:proofErr w:type="spellStart"/>
+      <w:r>
+        <w:t>Shrunga</w:t>
+      </w:r>
+      <w:proofErr w:type="spellEnd"/>
+      <w:r>
+        <w:t xml:space="preserve"> </w:t>
       </w:r>
       <w:proofErr w:type="spellStart"/>
       <w:r>
@@ -65,12 +70,7 @@
     </w:p>
     <w:p>
       <w:r>
-        <w:t xml:space="preserve">Kimi Phan – 11466435, </w:t>
-      </w:r>
-      <w:bookmarkStart w:id="0" w:name="_GoBack"/>
-      <w:bookmarkEnd w:id="0"/>
-      <w:r>
-        <w:t>kphanswims15</w:t>
+        <w:t>Kimi Phan – 11466435, kphanswims15</w:t>
       </w:r>
     </w:p>
     <w:p>
@@ -115,8 +115,21 @@
       <w:proofErr w:type="spellEnd"/>
     </w:p>
     <w:p>
-      <w:r>
-        <w:t>Shrunga Malavalli –</w:t>
+      <w:proofErr w:type="spellStart"/>
+      <w:r>
+        <w:t>Shrunga</w:t>
+      </w:r>
+      <w:proofErr w:type="spellEnd"/>
+      <w:r>
+        <w:t xml:space="preserve"> </w:t>
+      </w:r>
+      <w:proofErr w:type="spellStart"/>
+      <w:r>
+        <w:t>Malavalli</w:t>
+      </w:r>
+      <w:proofErr w:type="spellEnd"/>
+      <w:r>
+        <w:t xml:space="preserve"> –</w:t>
       </w:r>
       <w:r>
         <w:t xml:space="preserve"> </w:t>
@@ -481,7 +494,6 @@
         <w:t xml:space="preserve">In </w:t>
       </w:r>
       <w:proofErr w:type="spellStart"/>
-      <w:proofErr w:type="gramStart"/>
       <w:r>
         <w:rPr>
           <w:rFonts w:eastAsia="Times New Roman"/>
@@ -495,15 +507,7 @@
           <w:rFonts w:eastAsia="Times New Roman"/>
           <w:color w:val="000000"/>
         </w:rPr>
-        <w:t>(</w:t>
-      </w:r>
-      <w:proofErr w:type="gramEnd"/>
-      <w:r>
-        <w:rPr>
-          <w:rFonts w:eastAsia="Times New Roman"/>
-          <w:color w:val="000000"/>
-        </w:rPr>
-        <w:t>), required casting double when getting cm.</w:t>
+        <w:t>(), when calculating cm, which is a double, the values used in the equation were integers and thus caused an incorrect value to be shown. The integers were then casted as a double to correct his issue.</w:t>
       </w:r>
     </w:p>
     <w:p>
@@ -527,7 +531,6 @@
         <w:t xml:space="preserve">Removed “final” from </w:t>
       </w:r>
       <w:proofErr w:type="spellStart"/>
-      <w:proofErr w:type="gramStart"/>
       <w:r>
         <w:rPr>
           <w:rFonts w:eastAsia="Times New Roman"/>
@@ -541,15 +544,7 @@
           <w:rFonts w:eastAsia="Times New Roman"/>
           <w:color w:val="000000"/>
         </w:rPr>
-        <w:t>(</w:t>
-      </w:r>
-      <w:proofErr w:type="gramEnd"/>
-      <w:r>
-        <w:rPr>
-          <w:rFonts w:eastAsia="Times New Roman"/>
-          <w:color w:val="000000"/>
-        </w:rPr>
-        <w:t xml:space="preserve">) in </w:t>
+        <w:t xml:space="preserve">() in </w:t>
       </w:r>
       <w:proofErr w:type="spellStart"/>
       <w:r>
@@ -613,7 +608,7 @@
           <w:rFonts w:eastAsia="Times New Roman"/>
           <w:color w:val="000000"/>
         </w:rPr>
-        <w:t>.</w:t>
+        <w:t xml:space="preserve"> and removing it does not affect the code’s performance.</w:t>
       </w:r>
     </w:p>
     <w:p>
@@ -739,6 +734,8 @@
       <w:r>
         <w:t>There were no bugs found during integration testing.</w:t>
       </w:r>
+      <w:bookmarkStart w:id="0" w:name="_GoBack"/>
+      <w:bookmarkEnd w:id="0"/>
     </w:p>
     <w:p>
       <w:pPr>
@@ -966,15 +963,6 @@
         <w:t>Assigned remaining tasks to each group member: milestone report and refactoring</w:t>
       </w:r>
     </w:p>
-    <w:p/>
-    <w:p>
-      <w:pPr>
-        <w:rPr>
-          <w:b/>
-        </w:rPr>
-      </w:pPr>
-    </w:p>
-    <w:p/>
     <w:sectPr>
       <w:pgSz w:w="12240" w:h="15840"/>
       <w:pgMar w:top="1440" w:right="1440" w:bottom="1440" w:left="1440" w:header="720" w:footer="720" w:gutter="0"/>

</xml_diff>

<commit_message>
Fixed issues with mileston report
</commit_message>
<xml_diff>
--- a/Deliverable 2 Report.docx
+++ b/Deliverable 2 Report.docx
@@ -81,6 +81,8 @@
       <w:r>
         <w:t>rhodeskl</w:t>
       </w:r>
+      <w:bookmarkStart w:id="0" w:name="_GoBack"/>
+      <w:bookmarkEnd w:id="0"/>
       <w:proofErr w:type="spellEnd"/>
     </w:p>
     <w:p>
@@ -387,47 +389,11 @@
     </w:p>
     <w:p>
       <w:r>
-        <w:t xml:space="preserve">We picked this testing process as it seemed the most reasonable </w:t>
-      </w:r>
-      <w:r>
-        <w:t xml:space="preserve">for testing this project. </w:t>
-      </w:r>
-      <w:r>
-        <w:t xml:space="preserve">In the second deliverable, we </w:t>
-      </w:r>
-      <w:r>
-        <w:t xml:space="preserve">first </w:t>
-      </w:r>
-      <w:r>
-        <w:t xml:space="preserve">started to </w:t>
-      </w:r>
-      <w:r>
-        <w:t xml:space="preserve">test the overall code and </w:t>
-      </w:r>
-      <w:r>
-        <w:t xml:space="preserve">then </w:t>
-      </w:r>
-      <w:r>
-        <w:t>started testing individual component</w:t>
-      </w:r>
-      <w:r>
-        <w:t>s</w:t>
-      </w:r>
-      <w:r>
-        <w:t xml:space="preserve">. The order that we tested </w:t>
-      </w:r>
-      <w:r>
-        <w:t>our components</w:t>
-      </w:r>
-      <w:r>
-        <w:t xml:space="preserve"> depended </w:t>
-      </w:r>
-      <w:r>
-        <w:t xml:space="preserve">on if there were dependencies. We first tested the variable counter, comment counter, cast counter, expression counter, looping </w:t>
+        <w:t xml:space="preserve">We picked this testing process as it seemed the most reasonable for testing this project. Using a top down design, it allows us to see fault localization easier and it has critical modules tested on priority, so we can see major designed flaws and fix them first. In the second deliverable, we first started to test the overall code and then started testing individual components. The order that we </w:t>
       </w:r>
       <w:r>
         <w:lastRenderedPageBreak/>
-        <w:t xml:space="preserve">counter, and the method counter because they did not depend on any other classes expect for the eclipse </w:t>
+        <w:t xml:space="preserve">tested our components depended on if there were dependencies. We first tested the variable counter, comment counter, cast counter, expression counter, looping counter, and the method counter because they did not depend on any other classes expect for the eclipse </w:t>
       </w:r>
       <w:proofErr w:type="spellStart"/>
       <w:r>
@@ -436,49 +402,247 @@
       <w:proofErr w:type="spellEnd"/>
       <w:r>
         <w:t xml:space="preserve"> class. This would be first level in the call graph. The second level of the call graph would be the Halsted Metrics class because it depends on the expression counter. The third level of the call graph would be the Maintainability Index class because it depends on the comment counter and the Halsted Metrics. </w:t>
+      </w:r>
+    </w:p>
+    <w:p>
+      <w:pPr>
+        <w:rPr>
+          <w:b/>
+        </w:rPr>
+      </w:pPr>
+      <w:r>
+        <w:rPr>
+          <w:b/>
+        </w:rPr>
+        <w:t xml:space="preserve">Testing outcomes: </w:t>
+      </w:r>
+    </w:p>
+    <w:p>
+      <w:pPr>
+        <w:rPr>
+          <w:u w:val="single"/>
+        </w:rPr>
+      </w:pPr>
+      <w:r>
+        <w:rPr>
+          <w:color w:val="000000"/>
+          <w:u w:val="single"/>
+        </w:rPr>
+        <w:t xml:space="preserve">Bugs discovered during unit testing unit testing: </w:t>
       </w:r>
     </w:p>
     <w:p>
       <w:pPr>
         <w:pStyle w:val="NormalWeb"/>
         <w:spacing w:before="0" w:beforeAutospacing="0" w:after="0" w:afterAutospacing="0"/>
-        <w:rPr>
-          <w:b/>
-          <w:color w:val="000000"/>
-        </w:rPr>
-      </w:pPr>
-      <w:r>
-        <w:rPr>
-          <w:b/>
-          <w:color w:val="000000"/>
-        </w:rPr>
-        <w:t xml:space="preserve">Bugs discovered during unit testing: </w:t>
-      </w:r>
-    </w:p>
-    <w:p>
-      <w:pPr>
-        <w:spacing w:after="0" w:line="240" w:lineRule="auto"/>
-        <w:rPr>
-          <w:rFonts w:eastAsia="Times New Roman"/>
-          <w:color w:val="000000"/>
-        </w:rPr>
-      </w:pPr>
-      <w:proofErr w:type="spellStart"/>
-      <w:r>
-        <w:rPr>
-          <w:rFonts w:eastAsia="Times New Roman"/>
+        <w:textAlignment w:val="baseline"/>
+        <w:rPr>
+          <w:color w:val="000000"/>
+        </w:rPr>
+      </w:pPr>
+      <w:r>
+        <w:rPr>
+          <w:color w:val="000000"/>
+        </w:rPr>
+        <w:t xml:space="preserve">During unit testing we found a few bugs in the </w:t>
+      </w:r>
+      <w:proofErr w:type="spellStart"/>
+      <w:r>
+        <w:rPr>
           <w:color w:val="000000"/>
         </w:rPr>
         <w:t>MaintainabilityIndex</w:t>
       </w:r>
       <w:proofErr w:type="spellEnd"/>
-    </w:p>
-    <w:p>
-      <w:pPr>
-        <w:numPr>
-          <w:ilvl w:val="0"/>
-          <w:numId w:val="3"/>
-        </w:numPr>
+      <w:r>
+        <w:rPr>
+          <w:color w:val="000000"/>
+        </w:rPr>
+        <w:t xml:space="preserve"> and the </w:t>
+      </w:r>
+      <w:proofErr w:type="spellStart"/>
+      <w:r>
+        <w:rPr>
+          <w:color w:val="000000"/>
+        </w:rPr>
+        <w:t>ExpressionCounter</w:t>
+      </w:r>
+      <w:proofErr w:type="spellEnd"/>
+      <w:r>
+        <w:rPr>
+          <w:color w:val="000000"/>
+        </w:rPr>
+        <w:t xml:space="preserve">. In the </w:t>
+      </w:r>
+      <w:proofErr w:type="spellStart"/>
+      <w:r>
+        <w:rPr>
+          <w:color w:val="000000"/>
+        </w:rPr>
+        <w:t>MaintainabiltiyIndex</w:t>
+      </w:r>
+      <w:proofErr w:type="spellEnd"/>
+      <w:r>
+        <w:rPr>
+          <w:color w:val="000000"/>
+        </w:rPr>
+        <w:t xml:space="preserve"> </w:t>
+      </w:r>
+      <w:r>
+        <w:rPr>
+          <w:color w:val="000000"/>
+        </w:rPr>
+        <w:t xml:space="preserve">we discovered </w:t>
+      </w:r>
+      <w:r>
+        <w:rPr>
+          <w:color w:val="000000"/>
+        </w:rPr>
+        <w:t>i</w:t>
+      </w:r>
+      <w:r>
+        <w:rPr>
+          <w:color w:val="000000"/>
+        </w:rPr>
+        <w:t xml:space="preserve">n </w:t>
+      </w:r>
+      <w:proofErr w:type="spellStart"/>
+      <w:proofErr w:type="gramStart"/>
+      <w:r>
+        <w:rPr>
+          <w:color w:val="000000"/>
+        </w:rPr>
+        <w:t>setMaintainabilityIndex</w:t>
+      </w:r>
+      <w:proofErr w:type="spellEnd"/>
+      <w:r>
+        <w:rPr>
+          <w:color w:val="000000"/>
+        </w:rPr>
+        <w:t>(</w:t>
+      </w:r>
+      <w:proofErr w:type="gramEnd"/>
+      <w:r>
+        <w:rPr>
+          <w:color w:val="000000"/>
+        </w:rPr>
+        <w:t xml:space="preserve">), when calculating cm, which is a double, the values used in the equation were integers and thus caused an incorrect value to be shown. The integers were then casted as a double to correct </w:t>
+      </w:r>
+      <w:r>
+        <w:rPr>
+          <w:color w:val="000000"/>
+        </w:rPr>
+        <w:t>t</w:t>
+      </w:r>
+      <w:r>
+        <w:rPr>
+          <w:color w:val="000000"/>
+        </w:rPr>
+        <w:t>his issue.</w:t>
+      </w:r>
+      <w:r>
+        <w:rPr>
+          <w:color w:val="000000"/>
+        </w:rPr>
+        <w:t xml:space="preserve"> In the </w:t>
+      </w:r>
+      <w:proofErr w:type="spellStart"/>
+      <w:r>
+        <w:rPr>
+          <w:color w:val="000000"/>
+        </w:rPr>
+        <w:t>ExpressionCounter</w:t>
+      </w:r>
+      <w:proofErr w:type="spellEnd"/>
+      <w:r>
+        <w:rPr>
+          <w:color w:val="000000"/>
+        </w:rPr>
+        <w:t xml:space="preserve"> we found out that there had been an extra LE token type and we were missing the STAR token type in </w:t>
+      </w:r>
+      <w:proofErr w:type="spellStart"/>
+      <w:proofErr w:type="gramStart"/>
+      <w:r>
+        <w:rPr>
+          <w:color w:val="000000"/>
+        </w:rPr>
+        <w:t>getDefaultTokens</w:t>
+      </w:r>
+      <w:proofErr w:type="spellEnd"/>
+      <w:r>
+        <w:rPr>
+          <w:color w:val="000000"/>
+        </w:rPr>
+        <w:t>(</w:t>
+      </w:r>
+      <w:proofErr w:type="gramEnd"/>
+      <w:r>
+        <w:rPr>
+          <w:color w:val="000000"/>
+        </w:rPr>
+        <w:t xml:space="preserve">). The first error caused the number of operators and unique operators to increment at different times when they should be incrementing at the same time after each token type was visited. To fix this we deleted the extra LE token in </w:t>
+      </w:r>
+      <w:proofErr w:type="spellStart"/>
+      <w:proofErr w:type="gramStart"/>
+      <w:r>
+        <w:rPr>
+          <w:color w:val="000000"/>
+        </w:rPr>
+        <w:t>getDefaultTokens</w:t>
+      </w:r>
+      <w:proofErr w:type="spellEnd"/>
+      <w:r>
+        <w:rPr>
+          <w:color w:val="000000"/>
+        </w:rPr>
+        <w:t>(</w:t>
+      </w:r>
+      <w:proofErr w:type="gramEnd"/>
+      <w:r>
+        <w:rPr>
+          <w:color w:val="000000"/>
+        </w:rPr>
+        <w:t xml:space="preserve">). The second error caused the number of operators and unique operators to be one less than expected. To fix this error we added the STAR token type to </w:t>
+      </w:r>
+      <w:proofErr w:type="spellStart"/>
+      <w:proofErr w:type="gramStart"/>
+      <w:r>
+        <w:rPr>
+          <w:color w:val="000000"/>
+        </w:rPr>
+        <w:t>getDefaultTokens</w:t>
+      </w:r>
+      <w:proofErr w:type="spellEnd"/>
+      <w:r>
+        <w:rPr>
+          <w:color w:val="000000"/>
+        </w:rPr>
+        <w:t>(</w:t>
+      </w:r>
+      <w:proofErr w:type="gramEnd"/>
+      <w:r>
+        <w:rPr>
+          <w:color w:val="000000"/>
+        </w:rPr>
+        <w:t xml:space="preserve">) and added a comparison to the </w:t>
+      </w:r>
+      <w:proofErr w:type="spellStart"/>
+      <w:r>
+        <w:rPr>
+          <w:color w:val="000000"/>
+        </w:rPr>
+        <w:t>visitToken</w:t>
+      </w:r>
+      <w:proofErr w:type="spellEnd"/>
+      <w:r>
+        <w:rPr>
+          <w:color w:val="000000"/>
+        </w:rPr>
+        <w:t>() for the STAR token.</w:t>
+      </w:r>
+    </w:p>
+    <w:p>
+      <w:pPr>
         <w:spacing w:after="0" w:line="240" w:lineRule="auto"/>
         <w:textAlignment w:val="baseline"/>
         <w:rPr>
@@ -486,256 +650,124 @@
           <w:color w:val="000000"/>
         </w:rPr>
       </w:pPr>
-      <w:r>
+    </w:p>
+    <w:p>
+      <w:pPr>
+        <w:spacing w:after="0" w:line="240" w:lineRule="auto"/>
         <w:rPr>
           <w:rFonts w:eastAsia="Times New Roman"/>
           <w:color w:val="000000"/>
-        </w:rPr>
-        <w:t xml:space="preserve">In </w:t>
-      </w:r>
-      <w:proofErr w:type="spellStart"/>
+          <w:u w:val="single"/>
+        </w:rPr>
+      </w:pPr>
       <w:r>
         <w:rPr>
           <w:rFonts w:eastAsia="Times New Roman"/>
           <w:color w:val="000000"/>
-        </w:rPr>
-        <w:t>setMaintainabilityIndex</w:t>
-      </w:r>
-      <w:proofErr w:type="spellEnd"/>
-      <w:r>
+          <w:u w:val="single"/>
+        </w:rPr>
+        <w:t>Bugs discovered during integration testing:</w:t>
+      </w:r>
+    </w:p>
+    <w:p>
+      <w:pPr>
+        <w:spacing w:after="0" w:line="240" w:lineRule="auto"/>
         <w:rPr>
           <w:rFonts w:eastAsia="Times New Roman"/>
           <w:color w:val="000000"/>
-        </w:rPr>
-        <w:t>(), when calculating cm, which is a double, the values used in the equation were integers and thus caused an incorrect value to be shown. The integers were then casted as a double to correct his issue.</w:t>
-      </w:r>
-    </w:p>
-    <w:p>
-      <w:pPr>
-        <w:numPr>
-          <w:ilvl w:val="0"/>
-          <w:numId w:val="3"/>
-        </w:numPr>
-        <w:spacing w:after="0" w:line="240" w:lineRule="auto"/>
+          <w:u w:val="single"/>
+        </w:rPr>
+      </w:pPr>
+    </w:p>
+    <w:p>
+      <w:pPr>
+        <w:pStyle w:val="NormalWeb"/>
+        <w:spacing w:before="0" w:beforeAutospacing="0" w:after="0" w:afterAutospacing="0"/>
         <w:textAlignment w:val="baseline"/>
         <w:rPr>
-          <w:rFonts w:eastAsia="Times New Roman"/>
-          <w:color w:val="000000"/>
-        </w:rPr>
-      </w:pPr>
-      <w:r>
-        <w:rPr>
-          <w:rFonts w:eastAsia="Times New Roman"/>
-          <w:color w:val="000000"/>
-        </w:rPr>
-        <w:t xml:space="preserve">Removed “final” from </w:t>
-      </w:r>
-      <w:proofErr w:type="spellStart"/>
-      <w:r>
-        <w:rPr>
-          <w:rFonts w:eastAsia="Times New Roman"/>
-          <w:color w:val="000000"/>
-        </w:rPr>
-        <w:t>getRequiredTokens</w:t>
-      </w:r>
-      <w:proofErr w:type="spellEnd"/>
-      <w:r>
-        <w:rPr>
-          <w:rFonts w:eastAsia="Times New Roman"/>
-          <w:color w:val="000000"/>
-        </w:rPr>
-        <w:t xml:space="preserve">() in </w:t>
-      </w:r>
-      <w:proofErr w:type="spellStart"/>
-      <w:r>
-        <w:rPr>
-          <w:rFonts w:eastAsia="Times New Roman"/>
-          <w:color w:val="000000"/>
-        </w:rPr>
-        <w:t>MaintainabilityIndex</w:t>
-      </w:r>
-      <w:proofErr w:type="spellEnd"/>
-      <w:r>
-        <w:rPr>
-          <w:rFonts w:eastAsia="Times New Roman"/>
-          <w:color w:val="000000"/>
-        </w:rPr>
-        <w:t xml:space="preserve">, </w:t>
-      </w:r>
-      <w:proofErr w:type="spellStart"/>
-      <w:r>
-        <w:rPr>
-          <w:rFonts w:eastAsia="Times New Roman"/>
-          <w:color w:val="000000"/>
-        </w:rPr>
-        <w:t>CyclomaticComplexity</w:t>
-      </w:r>
-      <w:proofErr w:type="spellEnd"/>
-      <w:r>
-        <w:rPr>
-          <w:rFonts w:eastAsia="Times New Roman"/>
-          <w:color w:val="000000"/>
-        </w:rPr>
-        <w:t xml:space="preserve">, and </w:t>
-      </w:r>
-      <w:proofErr w:type="spellStart"/>
-      <w:r>
-        <w:rPr>
-          <w:rFonts w:eastAsia="Times New Roman"/>
-          <w:color w:val="000000"/>
-        </w:rPr>
-        <w:t>ExecutableStatementCount</w:t>
-      </w:r>
-      <w:proofErr w:type="spellEnd"/>
-      <w:r>
-        <w:rPr>
-          <w:rFonts w:eastAsia="Times New Roman"/>
-          <w:color w:val="000000"/>
-        </w:rPr>
-        <w:t xml:space="preserve"> because it was causing issues to </w:t>
-      </w:r>
-      <w:proofErr w:type="spellStart"/>
-      <w:r>
-        <w:rPr>
-          <w:rFonts w:eastAsia="Times New Roman"/>
-          <w:color w:val="000000"/>
-        </w:rPr>
-        <w:t>JUint</w:t>
-      </w:r>
-      <w:proofErr w:type="spellEnd"/>
-      <w:r>
-        <w:rPr>
-          <w:rFonts w:eastAsia="Times New Roman"/>
-          <w:color w:val="000000"/>
-        </w:rPr>
-        <w:t xml:space="preserve"> and removing it does not affect the code’s performance.</w:t>
-      </w:r>
-    </w:p>
-    <w:p>
-      <w:pPr>
-        <w:spacing w:after="0" w:line="240" w:lineRule="auto"/>
-        <w:rPr>
-          <w:rFonts w:eastAsia="Times New Roman"/>
-          <w:color w:val="000000"/>
-        </w:rPr>
-      </w:pPr>
-      <w:proofErr w:type="spellStart"/>
-      <w:r>
-        <w:rPr>
-          <w:rFonts w:eastAsia="Times New Roman"/>
-          <w:color w:val="000000"/>
-        </w:rPr>
-        <w:t>ExpressionCounter</w:t>
-      </w:r>
-      <w:proofErr w:type="spellEnd"/>
-    </w:p>
-    <w:p>
-      <w:pPr>
-        <w:numPr>
-          <w:ilvl w:val="0"/>
-          <w:numId w:val="4"/>
-        </w:numPr>
-        <w:spacing w:after="0" w:line="240" w:lineRule="auto"/>
+          <w:color w:val="000000"/>
+        </w:rPr>
+      </w:pPr>
+      <w:r>
+        <w:rPr>
+          <w:color w:val="000000"/>
+        </w:rPr>
+        <w:t xml:space="preserve">During integration testing we found one bug in </w:t>
+      </w:r>
+      <w:proofErr w:type="spellStart"/>
+      <w:r>
+        <w:rPr>
+          <w:color w:val="000000"/>
+        </w:rPr>
+        <w:t>HalstedMetrics</w:t>
+      </w:r>
+      <w:proofErr w:type="spellEnd"/>
+      <w:r>
+        <w:rPr>
+          <w:color w:val="000000"/>
+        </w:rPr>
+        <w:t xml:space="preserve">. </w:t>
+      </w:r>
+      <w:r>
+        <w:rPr>
+          <w:color w:val="000000"/>
+        </w:rPr>
+        <w:t xml:space="preserve">The </w:t>
+      </w:r>
+      <w:r>
+        <w:rPr>
+          <w:color w:val="000000"/>
+        </w:rPr>
+        <w:t xml:space="preserve">that was found was the </w:t>
+      </w:r>
+      <w:r>
+        <w:rPr>
+          <w:color w:val="000000"/>
+        </w:rPr>
+        <w:t xml:space="preserve">result of the expression for calculating </w:t>
+      </w:r>
+      <w:proofErr w:type="spellStart"/>
+      <w:r>
+        <w:rPr>
+          <w:color w:val="000000"/>
+        </w:rPr>
+        <w:t>hdifficulty</w:t>
+      </w:r>
+      <w:proofErr w:type="spellEnd"/>
+      <w:r>
+        <w:rPr>
+          <w:color w:val="000000"/>
+        </w:rPr>
+        <w:t xml:space="preserve"> which is a double value needed to be cast to a double since it was operating only on integer values and therefore truncating the decimal portion.</w:t>
+      </w:r>
+    </w:p>
+    <w:p>
+      <w:pPr>
+        <w:pStyle w:val="NormalWeb"/>
+        <w:spacing w:before="0" w:beforeAutospacing="0" w:after="0" w:afterAutospacing="0"/>
         <w:textAlignment w:val="baseline"/>
         <w:rPr>
-          <w:rFonts w:eastAsia="Times New Roman"/>
-          <w:color w:val="000000"/>
-        </w:rPr>
-      </w:pPr>
-      <w:r>
-        <w:rPr>
-          <w:rFonts w:eastAsia="Times New Roman"/>
-          <w:color w:val="000000"/>
-        </w:rPr>
-        <w:t xml:space="preserve">While testing the </w:t>
-      </w:r>
-      <w:proofErr w:type="spellStart"/>
-      <w:r>
-        <w:rPr>
-          <w:rFonts w:eastAsia="Times New Roman"/>
-          <w:color w:val="000000"/>
-        </w:rPr>
-        <w:t>expressionCounter</w:t>
-      </w:r>
-      <w:proofErr w:type="spellEnd"/>
-      <w:r>
-        <w:rPr>
-          <w:rFonts w:eastAsia="Times New Roman"/>
-          <w:color w:val="000000"/>
-        </w:rPr>
-        <w:t xml:space="preserve"> I found out that I had the token LE was in my program twice, so when I was testing each token the </w:t>
-      </w:r>
-      <w:proofErr w:type="spellStart"/>
-      <w:r>
-        <w:rPr>
-          <w:rFonts w:eastAsia="Times New Roman"/>
-          <w:color w:val="000000"/>
-        </w:rPr>
-        <w:t>uniqueOperators</w:t>
-      </w:r>
-      <w:proofErr w:type="spellEnd"/>
-      <w:r>
-        <w:rPr>
-          <w:rFonts w:eastAsia="Times New Roman"/>
-          <w:color w:val="000000"/>
-        </w:rPr>
-        <w:t xml:space="preserve"> was not incrementing correctly. </w:t>
-      </w:r>
-    </w:p>
-    <w:p>
-      <w:pPr>
-        <w:numPr>
-          <w:ilvl w:val="0"/>
-          <w:numId w:val="4"/>
-        </w:numPr>
-        <w:spacing w:after="0" w:line="240" w:lineRule="auto"/>
-        <w:textAlignment w:val="baseline"/>
-        <w:rPr>
-          <w:rFonts w:eastAsia="Times New Roman"/>
-          <w:color w:val="000000"/>
-        </w:rPr>
-      </w:pPr>
-      <w:r>
-        <w:rPr>
-          <w:rFonts w:eastAsia="Times New Roman"/>
-          <w:color w:val="000000"/>
-        </w:rPr>
-        <w:t>I also found out that I was missing the operator STAR.</w:t>
-      </w:r>
-    </w:p>
-    <w:p>
-      <w:pPr>
-        <w:spacing w:after="0" w:line="240" w:lineRule="auto"/>
-        <w:rPr>
-          <w:rFonts w:eastAsia="Times New Roman"/>
-          <w:color w:val="000000"/>
-        </w:rPr>
-      </w:pPr>
-    </w:p>
-    <w:p>
-      <w:pPr>
-        <w:spacing w:after="0" w:line="240" w:lineRule="auto"/>
-        <w:rPr>
-          <w:rFonts w:eastAsia="Times New Roman"/>
-          <w:b/>
-          <w:color w:val="000000"/>
-        </w:rPr>
-      </w:pPr>
-      <w:r>
-        <w:rPr>
-          <w:rFonts w:eastAsia="Times New Roman"/>
-          <w:b/>
-          <w:color w:val="000000"/>
-        </w:rPr>
-        <w:t>Bugs discovered during integration testing:</w:t>
-      </w:r>
-    </w:p>
-    <w:p>
-      <w:r>
-        <w:t>There were no bugs found during integration testing.</w:t>
-      </w:r>
-      <w:bookmarkStart w:id="0" w:name="_GoBack"/>
-      <w:bookmarkEnd w:id="0"/>
+          <w:color w:val="000000"/>
+        </w:rPr>
+      </w:pPr>
+    </w:p>
+    <w:p>
+      <w:pPr>
+        <w:rPr>
+          <w:u w:val="single"/>
+        </w:rPr>
+      </w:pPr>
+      <w:r>
+        <w:rPr>
+          <w:u w:val="single"/>
+        </w:rPr>
+        <w:t>Experience summary:</w:t>
+      </w:r>
+    </w:p>
+    <w:p>
+      <w:r>
+        <w:t xml:space="preserve">During testing we learned that deriving a call graph before starting integration testing was very useful. It allowed us to see the breakdown of the whole program and see the dependability’s between each of the classes.  </w:t>
+      </w:r>
     </w:p>
     <w:p>
       <w:pPr>
@@ -874,6 +906,7 @@
         </w:numPr>
       </w:pPr>
       <w:r>
+        <w:lastRenderedPageBreak/>
         <w:t>Participants: Wai Fong, Shrunga Malavalli, Linh Nguyen, Kimi Phan, Kayla Rhodes</w:t>
       </w:r>
     </w:p>

</xml_diff>

<commit_message>
Made team assignments section easier to understand
</commit_message>
<xml_diff>
--- a/Deliverable 2 Report.docx
+++ b/Deliverable 2 Report.docx
@@ -81,203 +81,65 @@
       <w:r>
         <w:t>rhodeskl</w:t>
       </w:r>
+      <w:proofErr w:type="spellEnd"/>
+    </w:p>
+    <w:p>
+      <w:pPr>
+        <w:rPr>
+          <w:b/>
+        </w:rPr>
+      </w:pPr>
+      <w:r>
+        <w:rPr>
+          <w:b/>
+        </w:rPr>
+        <w:t>Team Assignments:</w:t>
+      </w:r>
+    </w:p>
+    <w:p>
+      <w:r>
+        <w:t>Wai Fong – Maintainability Index unit test, Maintainability Index integration test</w:t>
+      </w:r>
+    </w:p>
+    <w:p>
+      <w:proofErr w:type="spellStart"/>
+      <w:r>
+        <w:t>Shrunga</w:t>
+      </w:r>
+      <w:proofErr w:type="spellEnd"/>
+      <w:r>
+        <w:t xml:space="preserve"> </w:t>
+      </w:r>
+      <w:proofErr w:type="spellStart"/>
+      <w:r>
+        <w:t>Malavalli</w:t>
+      </w:r>
+      <w:proofErr w:type="spellEnd"/>
+      <w:r>
+        <w:t xml:space="preserve"> – Looping Statement Counter unit test, Halstead integration Test</w:t>
+      </w:r>
+    </w:p>
+    <w:p>
+      <w:r>
+        <w:t>Linh Nguyen – Method Counter unit test, Method Counter integration test, Looping Counter integration test</w:t>
+      </w:r>
+    </w:p>
+    <w:p>
+      <w:r>
+        <w:t>Carly Ott – Halstead Metrics unit test, Halstead Metrics integration test (with Driver), Maintainability Index integration test (with Driver)</w:t>
+      </w:r>
+    </w:p>
+    <w:p>
+      <w:r>
+        <w:t>Kimi Phan – Cast Counter unit test, Expression Counter unit test, Cast Counter integration test, Expression Counter integration test, Milestone Report</w:t>
+      </w:r>
+    </w:p>
+    <w:p>
+      <w:r>
+        <w:t>Kayla Rhodes – Comment Counter unit test, Variable Counter unit test, Driver, Comment Counter integration test, Variable Counter integration test, Milestone Report</w:t>
+      </w:r>
       <w:bookmarkStart w:id="0" w:name="_GoBack"/>
       <w:bookmarkEnd w:id="0"/>
-      <w:proofErr w:type="spellEnd"/>
-    </w:p>
-    <w:p>
-      <w:pPr>
-        <w:rPr>
-          <w:b/>
-        </w:rPr>
-      </w:pPr>
-      <w:r>
-        <w:rPr>
-          <w:b/>
-        </w:rPr>
-        <w:t>Team Assignments:</w:t>
-      </w:r>
-    </w:p>
-    <w:p>
-      <w:r>
-        <w:t xml:space="preserve">Wai Fong – </w:t>
-      </w:r>
-      <w:proofErr w:type="spellStart"/>
-      <w:r>
-        <w:t>MaintainabilityIndexTest</w:t>
-      </w:r>
-      <w:proofErr w:type="spellEnd"/>
-      <w:r>
-        <w:t xml:space="preserve">, </w:t>
-      </w:r>
-      <w:proofErr w:type="spellStart"/>
-      <w:r>
-        <w:t>MaintainabilityIndexIntegrationTest</w:t>
-      </w:r>
-      <w:proofErr w:type="spellEnd"/>
-    </w:p>
-    <w:p>
-      <w:proofErr w:type="spellStart"/>
-      <w:r>
-        <w:t>Shrunga</w:t>
-      </w:r>
-      <w:proofErr w:type="spellEnd"/>
-      <w:r>
-        <w:t xml:space="preserve"> </w:t>
-      </w:r>
-      <w:proofErr w:type="spellStart"/>
-      <w:r>
-        <w:t>Malavalli</w:t>
-      </w:r>
-      <w:proofErr w:type="spellEnd"/>
-      <w:r>
-        <w:t xml:space="preserve"> –</w:t>
-      </w:r>
-      <w:r>
-        <w:t xml:space="preserve"> </w:t>
-      </w:r>
-      <w:proofErr w:type="spellStart"/>
-      <w:r>
-        <w:t>LoopingStatementCounterTest</w:t>
-      </w:r>
-      <w:proofErr w:type="spellEnd"/>
-      <w:r>
-        <w:t xml:space="preserve">, </w:t>
-      </w:r>
-      <w:proofErr w:type="spellStart"/>
-      <w:r>
-        <w:t>HalsteadIntegrationTest</w:t>
-      </w:r>
-      <w:proofErr w:type="spellEnd"/>
-    </w:p>
-    <w:p>
-      <w:r>
-        <w:t xml:space="preserve">Linh Nguyen – </w:t>
-      </w:r>
-      <w:proofErr w:type="spellStart"/>
-      <w:r>
-        <w:t>MethodCounterTest</w:t>
-      </w:r>
-      <w:proofErr w:type="spellEnd"/>
-      <w:r>
-        <w:t xml:space="preserve">, </w:t>
-      </w:r>
-      <w:proofErr w:type="spellStart"/>
-      <w:r>
-        <w:t>MethodCounterIntegrationTest</w:t>
-      </w:r>
-      <w:proofErr w:type="spellEnd"/>
-      <w:r>
-        <w:t xml:space="preserve">, </w:t>
-      </w:r>
-      <w:proofErr w:type="spellStart"/>
-      <w:r>
-        <w:t>LoopingCounterIntegrationTest</w:t>
-      </w:r>
-      <w:proofErr w:type="spellEnd"/>
-    </w:p>
-    <w:p>
-      <w:r>
-        <w:t xml:space="preserve">Carly Ott – </w:t>
-      </w:r>
-      <w:proofErr w:type="spellStart"/>
-      <w:r>
-        <w:t>HalsteadMetricsTest</w:t>
-      </w:r>
-      <w:proofErr w:type="spellEnd"/>
-      <w:r>
-        <w:t xml:space="preserve">, </w:t>
-      </w:r>
-      <w:proofErr w:type="spellStart"/>
-      <w:r>
-        <w:t>HalsteadMetricsIntegrationTest</w:t>
-      </w:r>
-      <w:proofErr w:type="spellEnd"/>
-      <w:r>
-        <w:t xml:space="preserve"> (with Driver), </w:t>
-      </w:r>
-      <w:proofErr w:type="spellStart"/>
-      <w:r>
-        <w:t>MaintainabilityIndexIntegrationTest</w:t>
-      </w:r>
-      <w:proofErr w:type="spellEnd"/>
-      <w:r>
-        <w:t xml:space="preserve"> (with Driver)</w:t>
-      </w:r>
-    </w:p>
-    <w:p>
-      <w:r>
-        <w:t xml:space="preserve">Kimi Phan – </w:t>
-      </w:r>
-      <w:proofErr w:type="spellStart"/>
-      <w:r>
-        <w:t>CastCounterTest</w:t>
-      </w:r>
-      <w:proofErr w:type="spellEnd"/>
-      <w:r>
-        <w:t xml:space="preserve">, </w:t>
-      </w:r>
-      <w:proofErr w:type="spellStart"/>
-      <w:r>
-        <w:t>ExpressionCounterTest</w:t>
-      </w:r>
-      <w:proofErr w:type="spellEnd"/>
-      <w:r>
-        <w:t xml:space="preserve">, </w:t>
-      </w:r>
-      <w:proofErr w:type="spellStart"/>
-      <w:r>
-        <w:t>CastCounterIntegrationTest</w:t>
-      </w:r>
-      <w:proofErr w:type="spellEnd"/>
-      <w:r>
-        <w:t xml:space="preserve">, </w:t>
-      </w:r>
-      <w:proofErr w:type="spellStart"/>
-      <w:r>
-        <w:t>ExpressionCounterIntegrationTest</w:t>
-      </w:r>
-      <w:proofErr w:type="spellEnd"/>
-      <w:r>
-        <w:t>, Milestone Report</w:t>
-      </w:r>
-    </w:p>
-    <w:p>
-      <w:r>
-        <w:t xml:space="preserve">Kayla Rhodes – </w:t>
-      </w:r>
-      <w:proofErr w:type="spellStart"/>
-      <w:r>
-        <w:t>CommentCounterTest</w:t>
-      </w:r>
-      <w:proofErr w:type="spellEnd"/>
-      <w:r>
-        <w:t xml:space="preserve">, </w:t>
-      </w:r>
-      <w:proofErr w:type="spellStart"/>
-      <w:r>
-        <w:t>VariableCounterTest</w:t>
-      </w:r>
-      <w:proofErr w:type="spellEnd"/>
-      <w:r>
-        <w:t xml:space="preserve">, Driver, </w:t>
-      </w:r>
-      <w:proofErr w:type="spellStart"/>
-      <w:r>
-        <w:t>CommentCounterIntegrationTest</w:t>
-      </w:r>
-      <w:proofErr w:type="spellEnd"/>
-      <w:r>
-        <w:t xml:space="preserve">, </w:t>
-      </w:r>
-      <w:proofErr w:type="spellStart"/>
-      <w:r>
-        <w:t>VariableCounterIntegrationTest</w:t>
-      </w:r>
-      <w:proofErr w:type="spellEnd"/>
-      <w:r>
-        <w:t>, Milestone Report</w:t>
-      </w:r>
     </w:p>
     <w:p>
       <w:pPr>
@@ -507,7 +369,6 @@
         <w:t xml:space="preserve">n </w:t>
       </w:r>
       <w:proofErr w:type="spellStart"/>
-      <w:proofErr w:type="gramStart"/>
       <w:r>
         <w:rPr>
           <w:color w:val="000000"/>
@@ -519,14 +380,7 @@
         <w:rPr>
           <w:color w:val="000000"/>
         </w:rPr>
-        <w:t>(</w:t>
-      </w:r>
-      <w:proofErr w:type="gramEnd"/>
-      <w:r>
-        <w:rPr>
-          <w:color w:val="000000"/>
-        </w:rPr>
-        <w:t xml:space="preserve">), when calculating cm, which is a double, the values used in the equation were integers and thus caused an incorrect value to be shown. The integers were then casted as a double to correct </w:t>
+        <w:t xml:space="preserve">(), when calculating cm, which is a double, the values used in the equation were integers and thus caused an incorrect value to be shown. The integers were then casted as a double to correct </w:t>
       </w:r>
       <w:r>
         <w:rPr>
@@ -561,7 +415,6 @@
         <w:t xml:space="preserve"> we found out that there had been an extra LE token type and we were missing the STAR token type in </w:t>
       </w:r>
       <w:proofErr w:type="spellStart"/>
-      <w:proofErr w:type="gramStart"/>
       <w:r>
         <w:rPr>
           <w:color w:val="000000"/>
@@ -573,17 +426,9 @@
         <w:rPr>
           <w:color w:val="000000"/>
         </w:rPr>
-        <w:t>(</w:t>
-      </w:r>
-      <w:proofErr w:type="gramEnd"/>
-      <w:r>
-        <w:rPr>
-          <w:color w:val="000000"/>
-        </w:rPr>
-        <w:t xml:space="preserve">). The first error caused the number of operators and unique operators to increment at different times when they should be incrementing at the same time after each token type was visited. To fix this we deleted the extra LE token in </w:t>
+        <w:t xml:space="preserve">(). The first error caused the number of operators and unique operators to increment at different times when they should be incrementing at the same time after each token type was visited. To fix this we deleted the extra LE token in </w:t>
       </w:r>
       <w:proofErr w:type="spellStart"/>
-      <w:proofErr w:type="gramStart"/>
       <w:r>
         <w:rPr>
           <w:color w:val="000000"/>
@@ -595,17 +440,9 @@
         <w:rPr>
           <w:color w:val="000000"/>
         </w:rPr>
-        <w:t>(</w:t>
-      </w:r>
-      <w:proofErr w:type="gramEnd"/>
-      <w:r>
-        <w:rPr>
-          <w:color w:val="000000"/>
-        </w:rPr>
-        <w:t xml:space="preserve">). The second error caused the number of operators and unique operators to be one less than expected. To fix this error we added the STAR token type to </w:t>
+        <w:t xml:space="preserve">(). The second error caused the number of operators and unique operators to be one less than expected. To fix this error we added the STAR token type to </w:t>
       </w:r>
       <w:proofErr w:type="spellStart"/>
-      <w:proofErr w:type="gramStart"/>
       <w:r>
         <w:rPr>
           <w:color w:val="000000"/>
@@ -617,14 +454,7 @@
         <w:rPr>
           <w:color w:val="000000"/>
         </w:rPr>
-        <w:t>(</w:t>
-      </w:r>
-      <w:proofErr w:type="gramEnd"/>
-      <w:r>
-        <w:rPr>
-          <w:color w:val="000000"/>
-        </w:rPr>
-        <w:t xml:space="preserve">) and added a comparison to the </w:t>
+        <w:t xml:space="preserve">() and added a comparison to the </w:t>
       </w:r>
       <w:proofErr w:type="spellStart"/>
       <w:r>

</xml_diff>

<commit_message>
made a few small changes
</commit_message>
<xml_diff>
--- a/Deliverable 2 Report.docx
+++ b/Deliverable 2 Report.docx
@@ -36,54 +36,49 @@
       </w:r>
     </w:p>
     <w:p>
+      <w:r>
+        <w:t xml:space="preserve">Shrunga </w:t>
+      </w:r>
       <w:proofErr w:type="spellStart"/>
       <w:r>
-        <w:t>Shrunga</w:t>
+        <w:t>Mallavalli</w:t>
       </w:r>
       <w:proofErr w:type="spellEnd"/>
       <w:r>
-        <w:t xml:space="preserve"> </w:t>
+        <w:t xml:space="preserve"> – 11436985, malaval21</w:t>
+      </w:r>
+    </w:p>
+    <w:p>
+      <w:r>
+        <w:t>Linh Nguyen – 11563329, linhnguyen14a2</w:t>
+      </w:r>
+    </w:p>
+    <w:p>
+      <w:r>
+        <w:t xml:space="preserve">Cary Ott – 11440278, </w:t>
       </w:r>
       <w:proofErr w:type="spellStart"/>
       <w:r>
-        <w:t>Mallavalli</w:t>
+        <w:t>CarlyOtt</w:t>
       </w:r>
       <w:proofErr w:type="spellEnd"/>
-      <w:r>
-        <w:t xml:space="preserve"> – 11436985, malaval21</w:t>
-      </w:r>
-    </w:p>
-    <w:p>
-      <w:r>
-        <w:t>Linh Nguyen – 11563329, linhnguyen14a2</w:t>
-      </w:r>
-    </w:p>
-    <w:p>
-      <w:r>
-        <w:t xml:space="preserve">Cary Ott – 11440278, </w:t>
+    </w:p>
+    <w:p>
+      <w:r>
+        <w:t>Kimi Phan – 11466435, kphanswims15</w:t>
+      </w:r>
+    </w:p>
+    <w:p>
+      <w:r>
+        <w:t xml:space="preserve">Kayla Rhodes – 11373485, </w:t>
       </w:r>
       <w:proofErr w:type="spellStart"/>
       <w:r>
-        <w:t>CarlyOtt</w:t>
+        <w:t>rhodeskl</w:t>
       </w:r>
       <w:proofErr w:type="spellEnd"/>
     </w:p>
     <w:p>
-      <w:r>
-        <w:t>Kimi Phan – 11466435, kphanswims15</w:t>
-      </w:r>
-    </w:p>
-    <w:p>
-      <w:r>
-        <w:t xml:space="preserve">Kayla Rhodes – 11373485, </w:t>
-      </w:r>
-      <w:proofErr w:type="spellStart"/>
-      <w:r>
-        <w:t>rhodeskl</w:t>
-      </w:r>
-      <w:proofErr w:type="spellEnd"/>
-    </w:p>
-    <w:p>
       <w:pPr>
         <w:rPr>
           <w:b/>
@@ -102,21 +97,8 @@
       </w:r>
     </w:p>
     <w:p>
-      <w:proofErr w:type="spellStart"/>
-      <w:r>
-        <w:t>Shrunga</w:t>
-      </w:r>
-      <w:proofErr w:type="spellEnd"/>
-      <w:r>
-        <w:t xml:space="preserve"> </w:t>
-      </w:r>
-      <w:proofErr w:type="spellStart"/>
-      <w:r>
-        <w:t>Malavalli</w:t>
-      </w:r>
-      <w:proofErr w:type="spellEnd"/>
-      <w:r>
-        <w:t xml:space="preserve"> – Looping Statement Counter unit test, Halstead integration Test</w:t>
+      <w:r>
+        <w:t>Shrunga Malavalli – Looping Statement Counter unit test, Halstead integration Test</w:t>
       </w:r>
     </w:p>
     <w:p>
@@ -138,8 +120,6 @@
       <w:r>
         <w:t>Kayla Rhodes – Comment Counter unit test, Variable Counter unit test, Driver, Comment Counter integration test, Variable Counter integration test, Milestone Report</w:t>
       </w:r>
-      <w:bookmarkStart w:id="0" w:name="_GoBack"/>
-      <w:bookmarkEnd w:id="0"/>
     </w:p>
     <w:p>
       <w:pPr>
@@ -251,11 +231,19 @@
     </w:p>
     <w:p>
       <w:r>
-        <w:t xml:space="preserve">We picked this testing process as it seemed the most reasonable for testing this project. Using a top down design, it allows us to see fault localization easier and it has critical modules tested on priority, so we can see major designed flaws and fix them first. In the second deliverable, we first started to test the overall code and then started testing individual components. The order that we </w:t>
-      </w:r>
+        <w:t>We picked this testing process as it seemed the most reasonable for testing this project. Using a top down design</w:t>
+      </w:r>
+      <w:r>
+        <w:t xml:space="preserve"> </w:t>
+      </w:r>
+      <w:r>
+        <w:t xml:space="preserve">allows us to see fault localization easier and it has critical modules tested on priority, so we can see major designed flaws and fix them first. </w:t>
+      </w:r>
+    </w:p>
+    <w:p>
       <w:r>
         <w:lastRenderedPageBreak/>
-        <w:t xml:space="preserve">tested our components depended on if there were dependencies. We first tested the variable counter, comment counter, cast counter, expression counter, looping counter, and the method counter because they did not depend on any other classes expect for the eclipse </w:t>
+        <w:t xml:space="preserve">In the second deliverable, we first started to test the overall code and then started testing individual components. The order that we tested our components depended on if there were dependencies. We first tested the variable counter, comment counter, cast counter, expression counter, looping counter, and the method counter because they did not depend on any other classes expect for the eclipse </w:t>
       </w:r>
       <w:proofErr w:type="spellStart"/>
       <w:r>
@@ -596,7 +584,16 @@
     </w:p>
     <w:p>
       <w:r>
-        <w:t xml:space="preserve">During testing we learned that deriving a call graph before starting integration testing was very useful. It allowed us to see the breakdown of the whole program and see the dependability’s between each of the classes.  </w:t>
+        <w:t>During testing we learned that deriving a call graph before starting integration testing was very useful. It allowed us to see the breakdown of the whole program and see the depen</w:t>
+      </w:r>
+      <w:r>
+        <w:t>dencies</w:t>
+      </w:r>
+      <w:r>
+        <w:t xml:space="preserve"> between each of the classes.</w:t>
+      </w:r>
+      <w:r>
+        <w:t xml:space="preserve"> Creating tests for our classes allowed us to see the importance of unit testing and integration testing in discovering bugs that may have been hard to locate without these types of testing. </w:t>
       </w:r>
     </w:p>
     <w:p>
@@ -698,8 +695,11 @@
         </w:rPr>
       </w:pPr>
       <w:r>
+        <w:lastRenderedPageBreak/>
         <w:t>Assigned unit testing tasks to each group member</w:t>
       </w:r>
+      <w:bookmarkStart w:id="0" w:name="_GoBack"/>
+      <w:bookmarkEnd w:id="0"/>
     </w:p>
     <w:p>
       <w:pPr>
@@ -736,7 +736,6 @@
         </w:numPr>
       </w:pPr>
       <w:r>
-        <w:lastRenderedPageBreak/>
         <w:t>Participants: Wai Fong, Shrunga Malavalli, Linh Nguyen, Kimi Phan, Kayla Rhodes</w:t>
       </w:r>
     </w:p>

</xml_diff>